<commit_message>
tested angular filter, edited manual (rules file), server optimization, cleaned up server console messages (may be clean up soon all useless comments), child_process exec to spawn (need to test)
</commit_message>
<xml_diff>
--- a/rules.docx
+++ b/rules.docx
@@ -1,6 +1,7 @@
 
 <file path=word/document.xml><?xml version="1.0" encoding="utf-8"?>
 <w:document xmlns:wpc="http://schemas.microsoft.com/office/word/2010/wordprocessingCanvas" xmlns:mc="http://schemas.openxmlformats.org/markup-compatibility/2006" xmlns:o="urn:schemas-microsoft-com:office:office" xmlns:r="http://schemas.openxmlformats.org/officeDocument/2006/relationships" xmlns:m="http://schemas.openxmlformats.org/officeDocument/2006/math" xmlns:v="urn:schemas-microsoft-com:vml" xmlns:wp14="http://schemas.microsoft.com/office/word/2010/wordprocessingDrawing" xmlns:wp="http://schemas.openxmlformats.org/drawingml/2006/wordprocessingDrawing" xmlns:w10="urn:schemas-microsoft-com:office:word" xmlns:w="http://schemas.openxmlformats.org/wordprocessingml/2006/main" xmlns:w14="http://schemas.microsoft.com/office/word/2010/wordml" xmlns:wpg="http://schemas.microsoft.com/office/word/2010/wordprocessingGroup" xmlns:wpi="http://schemas.microsoft.com/office/word/2010/wordprocessingInk" xmlns:wne="http://schemas.microsoft.com/office/word/2006/wordml" xmlns:wps="http://schemas.microsoft.com/office/word/2010/wordprocessingShape" mc:Ignorable="w14 wp14">
+  <w:background w:color="000000" w:themeColor="text1"/>
   <w:body>
     <w:p>
       <w:pPr>
@@ -105,7 +106,7 @@
           <w:r>
             <w:fldChar w:fldCharType="separate"/>
           </w:r>
-          <w:hyperlink w:anchor="_Toc392018031" w:history="1">
+          <w:hyperlink w:anchor="_Toc397616914" w:history="1">
             <w:r>
               <w:rPr>
                 <w:rStyle w:val="a6"/>
@@ -132,7 +133,7 @@
                 <w:noProof/>
                 <w:webHidden/>
               </w:rPr>
-              <w:instrText xml:space="preserve"> PAGEREF _Toc392018031 \h </w:instrText>
+              <w:instrText xml:space="preserve"> PAGEREF _Toc397616914 \h </w:instrText>
             </w:r>
             <w:r>
               <w:rPr>
@@ -176,7 +177,7 @@
               <w:lang w:eastAsia="ru-RU"/>
             </w:rPr>
           </w:pPr>
-          <w:hyperlink w:anchor="_Toc392018032" w:history="1">
+          <w:hyperlink w:anchor="_Toc397616915" w:history="1">
             <w:r>
               <w:rPr>
                 <w:rStyle w:val="a6"/>
@@ -203,7 +204,7 @@
                 <w:noProof/>
                 <w:webHidden/>
               </w:rPr>
-              <w:instrText xml:space="preserve"> PAGEREF _Toc392018032 \h </w:instrText>
+              <w:instrText xml:space="preserve"> PAGEREF _Toc397616915 \h </w:instrText>
             </w:r>
             <w:r>
               <w:rPr>
@@ -247,13 +248,13 @@
               <w:lang w:eastAsia="ru-RU"/>
             </w:rPr>
           </w:pPr>
-          <w:hyperlink w:anchor="_Toc392018033" w:history="1">
+          <w:hyperlink w:anchor="_Toc397616916" w:history="1">
             <w:r>
               <w:rPr>
                 <w:rStyle w:val="a6"/>
                 <w:noProof/>
               </w:rPr>
-              <w:t>Комбинации:</w:t>
+              <w:t>Количество очков:</w:t>
             </w:r>
             <w:r>
               <w:rPr>
@@ -274,7 +275,7 @@
                 <w:noProof/>
                 <w:webHidden/>
               </w:rPr>
-              <w:instrText xml:space="preserve"> PAGEREF _Toc392018033 \h </w:instrText>
+              <w:instrText xml:space="preserve"> PAGEREF _Toc397616916 \h </w:instrText>
             </w:r>
             <w:r>
               <w:rPr>
@@ -318,13 +319,13 @@
               <w:lang w:eastAsia="ru-RU"/>
             </w:rPr>
           </w:pPr>
-          <w:hyperlink w:anchor="_Toc392018034" w:history="1">
+          <w:hyperlink w:anchor="_Toc397616917" w:history="1">
             <w:r>
               <w:rPr>
                 <w:rStyle w:val="a6"/>
                 <w:noProof/>
               </w:rPr>
-              <w:t>Количество очков:</w:t>
+              <w:t>Комбинации:</w:t>
             </w:r>
             <w:r>
               <w:rPr>
@@ -345,7 +346,7 @@
                 <w:noProof/>
                 <w:webHidden/>
               </w:rPr>
-              <w:instrText xml:space="preserve"> PAGEREF _Toc392018034 \h </w:instrText>
+              <w:instrText xml:space="preserve"> PAGEREF _Toc397616917 \h </w:instrText>
             </w:r>
             <w:r>
               <w:rPr>
@@ -389,7 +390,7 @@
               <w:lang w:eastAsia="ru-RU"/>
             </w:rPr>
           </w:pPr>
-          <w:hyperlink w:anchor="_Toc392018035" w:history="1">
+          <w:hyperlink w:anchor="_Toc397616918" w:history="1">
             <w:r>
               <w:rPr>
                 <w:rStyle w:val="a6"/>
@@ -416,7 +417,7 @@
                 <w:noProof/>
                 <w:webHidden/>
               </w:rPr>
-              <w:instrText xml:space="preserve"> PAGEREF _Toc392018035 \h </w:instrText>
+              <w:instrText xml:space="preserve"> PAGEREF _Toc397616918 \h </w:instrText>
             </w:r>
             <w:r>
               <w:rPr>
@@ -436,7 +437,7 @@
                 <w:noProof/>
                 <w:webHidden/>
               </w:rPr>
-              <w:t>2</w:t>
+              <w:t>3</w:t>
             </w:r>
             <w:r>
               <w:rPr>
@@ -462,7 +463,7 @@
       <w:pPr>
         <w:pStyle w:val="1"/>
       </w:pPr>
-      <w:bookmarkStart w:id="0" w:name="_Toc392018031"/>
+      <w:bookmarkStart w:id="0" w:name="_Toc397616914"/>
       <w:r>
         <w:t>Процесс:</w:t>
       </w:r>
@@ -625,7 +626,7 @@
       <w:pPr>
         <w:pStyle w:val="1"/>
       </w:pPr>
-      <w:bookmarkStart w:id="1" w:name="_Toc392018032"/>
+      <w:bookmarkStart w:id="1" w:name="_Toc397616915"/>
       <w:r>
         <w:t>Время:</w:t>
       </w:r>
@@ -650,13 +651,12 @@
       <w:pPr>
         <w:pStyle w:val="1"/>
       </w:pPr>
-      <w:bookmarkStart w:id="2" w:name="_Toc392018034"/>
-      <w:bookmarkStart w:id="3" w:name="OLE_LINK17"/>
-      <w:bookmarkStart w:id="4" w:name="_Toc392018033"/>
+      <w:bookmarkStart w:id="2" w:name="OLE_LINK17"/>
+      <w:bookmarkStart w:id="3" w:name="_Toc397616916"/>
       <w:r>
         <w:t>Количество очков:</w:t>
       </w:r>
-      <w:bookmarkEnd w:id="2"/>
+      <w:bookmarkEnd w:id="3"/>
       <w:r>
         <w:t xml:space="preserve"> </w:t>
       </w:r>
@@ -669,13 +669,23 @@
         <w:t>нимальное: 6, максимальное: 414.</w:t>
       </w:r>
     </w:p>
-    <w:bookmarkEnd w:id="3"/>
+    <w:bookmarkEnd w:id="2"/>
     <w:p/>
     <w:p>
       <w:pPr>
         <w:pStyle w:val="1"/>
       </w:pPr>
       <w:r>
+        <w:br w:type="page"/>
+      </w:r>
+    </w:p>
+    <w:p>
+      <w:pPr>
+        <w:pStyle w:val="1"/>
+      </w:pPr>
+      <w:bookmarkStart w:id="4" w:name="_Toc397616917"/>
+      <w:r>
+        <w:lastRenderedPageBreak/>
         <w:t>Комбинации:</w:t>
       </w:r>
       <w:bookmarkEnd w:id="4"/>
@@ -943,7 +953,6 @@
               <w:ind w:firstLine="0"/>
             </w:pPr>
             <w:r>
-              <w:lastRenderedPageBreak/>
               <w:t>3</w:t>
             </w:r>
           </w:p>
@@ -1678,8 +1687,17 @@
       <w:pPr>
         <w:pStyle w:val="1"/>
       </w:pPr>
-      <w:bookmarkStart w:id="38" w:name="_Toc392018035"/>
-      <w:r>
+      <w:r>
+        <w:br w:type="page"/>
+      </w:r>
+    </w:p>
+    <w:p>
+      <w:pPr>
+        <w:pStyle w:val="1"/>
+      </w:pPr>
+      <w:bookmarkStart w:id="38" w:name="_Toc397616918"/>
+      <w:r>
+        <w:lastRenderedPageBreak/>
         <w:t>Сетевое взаимодействие:</w:t>
       </w:r>
       <w:bookmarkEnd w:id="38"/>
@@ -1688,12 +1706,20 @@
       <w:tblPr>
         <w:tblStyle w:val="a4"/>
         <w:tblW w:w="5000" w:type="pct"/>
+        <w:tblBorders>
+          <w:top w:val="single" w:sz="4" w:space="0" w:color="BFBFBF" w:themeColor="background1" w:themeShade="BF"/>
+          <w:left w:val="single" w:sz="4" w:space="0" w:color="BFBFBF" w:themeColor="background1" w:themeShade="BF"/>
+          <w:bottom w:val="single" w:sz="4" w:space="0" w:color="BFBFBF" w:themeColor="background1" w:themeShade="BF"/>
+          <w:right w:val="single" w:sz="4" w:space="0" w:color="BFBFBF" w:themeColor="background1" w:themeShade="BF"/>
+          <w:insideH w:val="single" w:sz="4" w:space="0" w:color="BFBFBF" w:themeColor="background1" w:themeShade="BF"/>
+          <w:insideV w:val="single" w:sz="4" w:space="0" w:color="BFBFBF" w:themeColor="background1" w:themeShade="BF"/>
+        </w:tblBorders>
         <w:tblLook w:val="04A0" w:firstRow="1" w:lastRow="0" w:firstColumn="1" w:lastColumn="0" w:noHBand="0" w:noVBand="1"/>
       </w:tblPr>
       <w:tblGrid>
-        <w:gridCol w:w="528"/>
-        <w:gridCol w:w="3143"/>
-        <w:gridCol w:w="5900"/>
+        <w:gridCol w:w="517"/>
+        <w:gridCol w:w="3687"/>
+        <w:gridCol w:w="5367"/>
       </w:tblGrid>
       <w:tr>
         <w:tc>
@@ -1966,7 +1992,7 @@
               <w:rPr>
                 <w:lang w:val="en-US"/>
               </w:rPr>
-              <w:t>10</w:t>
+              <w:t>1</w:t>
             </w:r>
           </w:p>
         </w:tc>
@@ -2036,9 +2062,6 @@
           <w:p>
             <w:pPr>
               <w:ind w:firstLine="0"/>
-              <w:rPr>
-                <w:lang w:val="en-US"/>
-              </w:rPr>
             </w:pPr>
             <w:r>
               <w:rPr>
@@ -2257,7 +2280,49 @@
               <w:rPr>
                 <w:lang w:val="en-US"/>
               </w:rPr>
-              <w:t xml:space="preserve">; </w:t>
+              <w:t>;</w:t>
+            </w:r>
+          </w:p>
+          <w:p>
+            <w:pPr>
+              <w:ind w:firstLine="0"/>
+              <w:rPr>
+                <w:lang w:val="en-US"/>
+              </w:rPr>
+            </w:pPr>
+            <w:proofErr w:type="spellStart"/>
+            <w:r>
+              <w:rPr>
+                <w:lang w:val="en-US"/>
+              </w:rPr>
+              <w:t>int</w:t>
+            </w:r>
+            <w:proofErr w:type="spellEnd"/>
+            <w:r>
+              <w:rPr>
+                <w:lang w:val="en-US"/>
+              </w:rPr>
+              <w:t xml:space="preserve"> </w:t>
+            </w:r>
+            <w:proofErr w:type="spellStart"/>
+            <w:r>
+              <w:rPr>
+                <w:lang w:val="en-US"/>
+              </w:rPr>
+              <w:t>playerIndex</w:t>
+            </w:r>
+            <w:proofErr w:type="spellEnd"/>
+            <w:r>
+              <w:rPr>
+                <w:lang w:val="en-US"/>
+              </w:rPr>
+              <w:t>;</w:t>
+            </w:r>
+            <w:r>
+              <w:rPr>
+                <w:lang w:val="en-US"/>
+              </w:rPr>
+              <w:t xml:space="preserve"> </w:t>
             </w:r>
             <w:r>
               <w:rPr>
@@ -2309,13 +2374,34 @@
               <w:rPr>
                 <w:lang w:val="en-US"/>
               </w:rPr>
-              <w:t>[]</w:t>
-            </w:r>
-            <w:r>
-              <w:rPr>
-                <w:lang w:val="en-US"/>
-              </w:rPr>
-              <w:t xml:space="preserve"> rounds</w:t>
+              <w:t>[] rounds;</w:t>
+            </w:r>
+            <w:bookmarkStart w:id="39" w:name="_GoBack"/>
+            <w:r>
+              <w:rPr>
+                <w:lang w:val="en-US"/>
+              </w:rPr>
+              <w:br/>
+            </w:r>
+            <w:proofErr w:type="spellStart"/>
+            <w:r>
+              <w:rPr>
+                <w:lang w:val="en-US"/>
+              </w:rPr>
+              <w:t>int</w:t>
+            </w:r>
+            <w:proofErr w:type="spellEnd"/>
+            <w:r>
+              <w:rPr>
+                <w:lang w:val="en-US"/>
+              </w:rPr>
+              <w:t xml:space="preserve"> </w:t>
+            </w:r>
+            <w:r>
+              <w:rPr>
+                <w:lang w:val="en-US"/>
+              </w:rPr>
+              <w:t>status</w:t>
             </w:r>
             <w:r>
               <w:rPr>
@@ -2323,38 +2409,7 @@
               </w:rPr>
               <w:t>;</w:t>
             </w:r>
-            <w:r>
-              <w:rPr>
-                <w:lang w:val="en-US"/>
-              </w:rPr>
-              <w:br/>
-            </w:r>
-            <w:proofErr w:type="spellStart"/>
-            <w:r>
-              <w:rPr>
-                <w:lang w:val="en-US"/>
-              </w:rPr>
-              <w:t>int</w:t>
-            </w:r>
-            <w:proofErr w:type="spellEnd"/>
-            <w:r>
-              <w:rPr>
-                <w:lang w:val="en-US"/>
-              </w:rPr>
-              <w:t xml:space="preserve"> </w:t>
-            </w:r>
-            <w:r>
-              <w:rPr>
-                <w:lang w:val="en-US"/>
-              </w:rPr>
-              <w:t>status</w:t>
-            </w:r>
-            <w:r>
-              <w:rPr>
-                <w:lang w:val="en-US"/>
-              </w:rPr>
-              <w:t>;</w:t>
-            </w:r>
+            <w:bookmarkEnd w:id="39"/>
           </w:p>
         </w:tc>
       </w:tr>
@@ -2371,10 +2426,7 @@
               </w:rPr>
             </w:pPr>
             <w:r>
-              <w:rPr>
-                <w:lang w:val="en-US"/>
-              </w:rPr>
-              <w:t>20</w:t>
+              <w:t>2</w:t>
             </w:r>
           </w:p>
         </w:tc>
@@ -2385,32 +2437,11 @@
           <w:p>
             <w:pPr>
               <w:ind w:firstLine="0"/>
-              <w:rPr>
-                <w:lang w:val="en-US"/>
-              </w:rPr>
-            </w:pPr>
-            <w:r>
-              <w:t>Сгенерируй</w:t>
-            </w:r>
-            <w:r>
-              <w:rPr>
-                <w:lang w:val="en-US"/>
-              </w:rPr>
-              <w:t xml:space="preserve"> </w:t>
-            </w:r>
-            <w:r>
-              <w:t>кубики</w:t>
-            </w:r>
-            <w:r>
-              <w:rPr>
-                <w:lang w:val="en-US"/>
-              </w:rPr>
-              <w:t xml:space="preserve"> (</w:t>
-            </w:r>
-            <w:r>
-              <w:rPr>
-                <w:lang w:val="en-US"/>
-              </w:rPr>
+            </w:pPr>
+            <w:r>
+              <w:t>Выход из очереди поиска игры (</w:t>
+            </w:r>
+            <w:r>
               <w:t>/</w:t>
             </w:r>
             <w:proofErr w:type="spellStart"/>
@@ -2422,15 +2453,17 @@
             </w:r>
             <w:proofErr w:type="spellEnd"/>
             <w:r>
-              <w:rPr>
-                <w:lang w:val="en-US"/>
-              </w:rPr>
-              <w:t>/dices</w:t>
-            </w:r>
-            <w:r>
-              <w:rPr>
-                <w:lang w:val="en-US"/>
-              </w:rPr>
+              <w:t>/</w:t>
+            </w:r>
+            <w:proofErr w:type="spellStart"/>
+            <w:r>
+              <w:rPr>
+                <w:lang w:val="en-US"/>
+              </w:rPr>
+              <w:t>stopFindGame</w:t>
+            </w:r>
+            <w:proofErr w:type="spellEnd"/>
+            <w:r>
               <w:t>)</w:t>
             </w:r>
           </w:p>
@@ -2444,37 +2477,13 @@
               <w:ind w:firstLine="0"/>
             </w:pPr>
             <w:r>
-              <w:t xml:space="preserve">{}: </w:t>
-            </w:r>
-            <w:r>
-              <w:t>[]</w:t>
-            </w:r>
-            <w:r>
-              <w:t xml:space="preserve"> </w:t>
-            </w:r>
-            <w:r>
-              <w:rPr>
-                <w:lang w:val="en-US"/>
-              </w:rPr>
-              <w:t>dices</w:t>
-            </w:r>
-            <w:r>
-              <w:t>;</w:t>
-            </w:r>
-            <w:r>
-              <w:t xml:space="preserve"> (</w:t>
-            </w:r>
-            <w:r>
-              <w:t xml:space="preserve">объект содержащий массив по имени </w:t>
-            </w:r>
-            <w:r>
-              <w:rPr>
-                <w:lang w:val="en-US"/>
-              </w:rPr>
-              <w:t>dices</w:t>
-            </w:r>
-            <w:r>
-              <w:t>)</w:t>
+              <w:rPr>
+                <w:lang w:val="en-US"/>
+              </w:rPr>
+              <w:t>“1” (</w:t>
+            </w:r>
+            <w:r>
+              <w:t>просто символ 1 =) )</w:t>
             </w:r>
           </w:p>
         </w:tc>
@@ -2495,13 +2504,7 @@
               <w:rPr>
                 <w:lang w:val="en-US"/>
               </w:rPr>
-              <w:t>2</w:t>
-            </w:r>
-            <w:r>
-              <w:rPr>
-                <w:lang w:val="en-US"/>
-              </w:rPr>
-              <w:t>0</w:t>
+              <w:t>3</w:t>
             </w:r>
           </w:p>
         </w:tc>
@@ -2517,7 +2520,7 @@
               </w:rPr>
             </w:pPr>
             <w:r>
-              <w:t>Данные</w:t>
+              <w:t>Сгенерируй</w:t>
             </w:r>
             <w:r>
               <w:rPr>
@@ -2526,7 +2529,7 @@
               <w:t xml:space="preserve"> </w:t>
             </w:r>
             <w:r>
-              <w:t>игры</w:t>
+              <w:t>кубики</w:t>
             </w:r>
             <w:r>
               <w:rPr>
@@ -2552,39 +2555,7 @@
               <w:rPr>
                 <w:lang w:val="en-US"/>
               </w:rPr>
-              <w:t>/</w:t>
-            </w:r>
-            <w:r>
-              <w:rPr>
-                <w:lang w:val="en-US"/>
-              </w:rPr>
-              <w:t>rounds</w:t>
-            </w:r>
-            <w:r>
-              <w:rPr>
-                <w:lang w:val="en-US"/>
-              </w:rPr>
-              <w:t>/</w:t>
-            </w:r>
-            <w:r>
-              <w:rPr>
-                <w:lang w:val="en-US"/>
-              </w:rPr>
-              <w:t>#</w:t>
-            </w:r>
-            <w:proofErr w:type="spellStart"/>
-            <w:r>
-              <w:rPr>
-                <w:lang w:val="en-US"/>
-              </w:rPr>
-              <w:t>gid</w:t>
-            </w:r>
-            <w:proofErr w:type="spellEnd"/>
-            <w:r>
-              <w:rPr>
-                <w:lang w:val="en-US"/>
-              </w:rPr>
-              <w:t>#</w:t>
+              <w:t>/dices</w:t>
             </w:r>
             <w:r>
               <w:rPr>
@@ -2601,24 +2572,33 @@
           <w:p>
             <w:pPr>
               <w:ind w:firstLine="0"/>
-              <w:rPr>
-                <w:lang w:val="en-US"/>
-              </w:rPr>
-            </w:pPr>
-            <w:r>
-              <w:rPr>
-                <w:lang w:val="en-US"/>
-              </w:rPr>
-              <w:t>{}: game (</w:t>
-            </w:r>
-            <w:r>
-              <w:t xml:space="preserve">смотри </w:t>
-            </w:r>
-            <w:r>
-              <w:rPr>
-                <w:lang w:val="en-US"/>
-              </w:rPr>
-              <w:t>10.3)</w:t>
+            </w:pPr>
+            <w:r>
+              <w:t xml:space="preserve">{}: [] </w:t>
+            </w:r>
+            <w:r>
+              <w:rPr>
+                <w:lang w:val="en-US"/>
+              </w:rPr>
+              <w:t>dices</w:t>
+            </w:r>
+            <w:r>
+              <w:t>;</w:t>
+            </w:r>
+            <w:r>
+              <w:t xml:space="preserve"> (</w:t>
+            </w:r>
+            <w:r>
+              <w:t xml:space="preserve">объект содержащий массив по имени </w:t>
+            </w:r>
+            <w:r>
+              <w:rPr>
+                <w:lang w:val="en-US"/>
+              </w:rPr>
+              <w:t>dices</w:t>
+            </w:r>
+            <w:r>
+              <w:t>)</w:t>
             </w:r>
           </w:p>
         </w:tc>
@@ -2639,13 +2619,7 @@
               <w:rPr>
                 <w:lang w:val="en-US"/>
               </w:rPr>
-              <w:t>2</w:t>
-            </w:r>
-            <w:r>
-              <w:rPr>
-                <w:lang w:val="en-US"/>
-              </w:rPr>
-              <w:t>0</w:t>
+              <w:t>4</w:t>
             </w:r>
           </w:p>
         </w:tc>
@@ -2656,12 +2630,33 @@
           <w:p>
             <w:pPr>
               <w:ind w:firstLine="0"/>
-            </w:pPr>
-            <w:r>
-              <w:t>Замена кубиков</w:t>
-            </w:r>
-            <w:r>
-              <w:t xml:space="preserve"> (/</w:t>
+              <w:rPr>
+                <w:lang w:val="en-US"/>
+              </w:rPr>
+            </w:pPr>
+            <w:r>
+              <w:t>Данные</w:t>
+            </w:r>
+            <w:r>
+              <w:rPr>
+                <w:lang w:val="en-US"/>
+              </w:rPr>
+              <w:t xml:space="preserve"> </w:t>
+            </w:r>
+            <w:r>
+              <w:t>игры</w:t>
+            </w:r>
+            <w:r>
+              <w:rPr>
+                <w:lang w:val="en-US"/>
+              </w:rPr>
+              <w:t xml:space="preserve"> (</w:t>
+            </w:r>
+            <w:r>
+              <w:rPr>
+                <w:lang w:val="en-US"/>
+              </w:rPr>
+              <w:t>/</w:t>
             </w:r>
             <w:proofErr w:type="spellStart"/>
             <w:r>
@@ -2672,25 +2667,48 @@
             </w:r>
             <w:proofErr w:type="spellEnd"/>
             <w:r>
+              <w:rPr>
+                <w:lang w:val="en-US"/>
+              </w:rPr>
               <w:t>/</w:t>
             </w:r>
             <w:r>
               <w:rPr>
                 <w:lang w:val="en-US"/>
               </w:rPr>
-              <w:t>dices</w:t>
-            </w:r>
-            <w:r>
-              <w:t>/#</w:t>
-            </w:r>
-            <w:r>
-              <w:rPr>
-                <w:lang w:val="en-US"/>
-              </w:rPr>
-              <w:t>di</w:t>
-            </w:r>
-            <w:r>
-              <w:t>#)</w:t>
+              <w:t>rounds</w:t>
+            </w:r>
+            <w:r>
+              <w:rPr>
+                <w:lang w:val="en-US"/>
+              </w:rPr>
+              <w:t>/</w:t>
+            </w:r>
+            <w:r>
+              <w:rPr>
+                <w:lang w:val="en-US"/>
+              </w:rPr>
+              <w:t>#</w:t>
+            </w:r>
+            <w:proofErr w:type="spellStart"/>
+            <w:r>
+              <w:rPr>
+                <w:lang w:val="en-US"/>
+              </w:rPr>
+              <w:t>gid</w:t>
+            </w:r>
+            <w:proofErr w:type="spellEnd"/>
+            <w:r>
+              <w:rPr>
+                <w:lang w:val="en-US"/>
+              </w:rPr>
+              <w:t>#</w:t>
+            </w:r>
+            <w:r>
+              <w:rPr>
+                <w:lang w:val="en-US"/>
+              </w:rPr>
+              <w:t>)</w:t>
             </w:r>
           </w:p>
         </w:tc>
@@ -2709,7 +2727,34 @@
               <w:rPr>
                 <w:lang w:val="en-US"/>
               </w:rPr>
-              <w:t>{}: [] dices;</w:t>
+              <w:t>{}: game (</w:t>
+            </w:r>
+            <w:r>
+              <w:t>смотри</w:t>
+            </w:r>
+            <w:r>
+              <w:rPr>
+                <w:lang w:val="en-US"/>
+              </w:rPr>
+              <w:t xml:space="preserve"> </w:t>
+            </w:r>
+            <w:r>
+              <w:t>п</w:t>
+            </w:r>
+            <w:r>
+              <w:rPr>
+                <w:lang w:val="en-US"/>
+              </w:rPr>
+              <w:t>.1</w:t>
+            </w:r>
+            <w:r>
+              <w:t>.3</w:t>
+            </w:r>
+            <w:r>
+              <w:rPr>
+                <w:lang w:val="en-US"/>
+              </w:rPr>
+              <w:t>)</w:t>
             </w:r>
           </w:p>
         </w:tc>
@@ -2727,13 +2772,10 @@
               </w:rPr>
             </w:pPr>
             <w:r>
-              <w:t>2</w:t>
-            </w:r>
-            <w:r>
-              <w:rPr>
-                <w:lang w:val="en-US"/>
-              </w:rPr>
-              <w:t>0</w:t>
+              <w:rPr>
+                <w:lang w:val="en-US"/>
+              </w:rPr>
+              <w:t>5</w:t>
             </w:r>
           </w:p>
         </w:tc>
@@ -2749,7 +2791,7 @@
               </w:rPr>
             </w:pPr>
             <w:r>
-              <w:t>Выбор</w:t>
+              <w:t>Замена</w:t>
             </w:r>
             <w:r>
               <w:rPr>
@@ -2758,59 +2800,33 @@
               <w:t xml:space="preserve"> </w:t>
             </w:r>
             <w:r>
-              <w:t>комбинации</w:t>
-            </w:r>
-            <w:r>
-              <w:rPr>
-                <w:lang w:val="en-US"/>
-              </w:rPr>
-              <w:t xml:space="preserve"> (</w:t>
-            </w:r>
+              <w:t>кубиков</w:t>
+            </w:r>
+            <w:r>
+              <w:rPr>
+                <w:lang w:val="en-US"/>
+              </w:rPr>
+              <w:t xml:space="preserve"> (/</w:t>
+            </w:r>
+            <w:proofErr w:type="spellStart"/>
+            <w:r>
+              <w:rPr>
+                <w:lang w:val="en-US"/>
+              </w:rPr>
+              <w:t>api</w:t>
+            </w:r>
+            <w:proofErr w:type="spellEnd"/>
             <w:r>
               <w:rPr>
                 <w:lang w:val="en-US"/>
               </w:rPr>
               <w:t>/</w:t>
             </w:r>
-            <w:proofErr w:type="spellStart"/>
-            <w:r>
-              <w:rPr>
-                <w:lang w:val="en-US"/>
-              </w:rPr>
-              <w:t>api</w:t>
-            </w:r>
-            <w:proofErr w:type="spellEnd"/>
-            <w:r>
-              <w:rPr>
-                <w:lang w:val="en-US"/>
-              </w:rPr>
-              <w:t>/rounds</w:t>
-            </w:r>
-            <w:r>
-              <w:rPr>
-                <w:lang w:val="en-US"/>
-              </w:rPr>
-              <w:t>/</w:t>
-            </w:r>
-            <w:r>
-              <w:rPr>
-                <w:lang w:val="en-US"/>
-              </w:rPr>
-              <w:t>#</w:t>
-            </w:r>
-            <w:proofErr w:type="spellStart"/>
-            <w:r>
-              <w:rPr>
-                <w:lang w:val="en-US"/>
-              </w:rPr>
-              <w:t>gid</w:t>
-            </w:r>
-            <w:proofErr w:type="spellEnd"/>
-            <w:r>
-              <w:rPr>
-                <w:lang w:val="en-US"/>
-              </w:rPr>
-              <w:t>#</w:t>
+            <w:r>
+              <w:rPr>
+                <w:lang w:val="en-US"/>
+              </w:rPr>
+              <w:t>dices</w:t>
             </w:r>
             <w:r>
               <w:rPr>
@@ -2822,19 +2838,13 @@
               <w:rPr>
                 <w:lang w:val="en-US"/>
               </w:rPr>
-              <w:t>ci</w:t>
-            </w:r>
-            <w:r>
-              <w:rPr>
-                <w:lang w:val="en-US"/>
-              </w:rPr>
-              <w:t>#</w:t>
-            </w:r>
-            <w:r>
-              <w:rPr>
-                <w:lang w:val="en-US"/>
-              </w:rPr>
-              <w:t>)</w:t>
+              <w:t>di</w:t>
+            </w:r>
+            <w:r>
+              <w:rPr>
+                <w:lang w:val="en-US"/>
+              </w:rPr>
+              <w:t>#)</w:t>
             </w:r>
           </w:p>
         </w:tc>
@@ -2845,21 +2855,15 @@
           <w:p>
             <w:pPr>
               <w:ind w:firstLine="0"/>
-            </w:pPr>
-            <w:r>
-              <w:rPr>
-                <w:lang w:val="en-US"/>
-              </w:rPr>
-              <w:t>“1”</w:t>
-            </w:r>
-            <w:r>
-              <w:rPr>
-                <w:lang w:val="en-US"/>
-              </w:rPr>
-              <w:t xml:space="preserve"> (</w:t>
-            </w:r>
-            <w:r>
-              <w:t>просто символ 1 =) )</w:t>
+              <w:rPr>
+                <w:lang w:val="en-US"/>
+              </w:rPr>
+            </w:pPr>
+            <w:r>
+              <w:rPr>
+                <w:lang w:val="en-US"/>
+              </w:rPr>
+              <w:t>{}: [] dices;</w:t>
             </w:r>
           </w:p>
         </w:tc>
@@ -2877,13 +2881,10 @@
               </w:rPr>
             </w:pPr>
             <w:r>
-              <w:t>2</w:t>
-            </w:r>
-            <w:r>
-              <w:rPr>
-                <w:lang w:val="en-US"/>
-              </w:rPr>
-              <w:t>0</w:t>
+              <w:rPr>
+                <w:lang w:val="en-US"/>
+              </w:rPr>
+              <w:t>6</w:t>
             </w:r>
           </w:p>
         </w:tc>
@@ -2894,30 +2895,90 @@
           <w:p>
             <w:pPr>
               <w:ind w:firstLine="0"/>
-            </w:pPr>
-            <w:r>
-              <w:t>Сдайся</w:t>
-            </w:r>
-            <w:r>
+              <w:rPr>
+                <w:lang w:val="en-US"/>
+              </w:rPr>
+            </w:pPr>
+            <w:r>
+              <w:t>Выбор</w:t>
+            </w:r>
+            <w:r>
+              <w:rPr>
+                <w:lang w:val="en-US"/>
+              </w:rPr>
+              <w:t xml:space="preserve"> </w:t>
+            </w:r>
+            <w:r>
+              <w:t>комбинации</w:t>
+            </w:r>
+            <w:r>
+              <w:rPr>
+                <w:lang w:val="en-US"/>
+              </w:rPr>
               <w:t xml:space="preserve"> (</w:t>
             </w:r>
             <w:r>
+              <w:rPr>
+                <w:lang w:val="en-US"/>
+              </w:rPr>
               <w:t>/</w:t>
             </w:r>
             <w:proofErr w:type="spellStart"/>
             <w:r>
+              <w:rPr>
+                <w:lang w:val="en-US"/>
+              </w:rPr>
               <w:t>api</w:t>
             </w:r>
             <w:proofErr w:type="spellEnd"/>
             <w:r>
+              <w:rPr>
+                <w:lang w:val="en-US"/>
+              </w:rPr>
+              <w:t>/rounds</w:t>
+            </w:r>
+            <w:r>
+              <w:rPr>
+                <w:lang w:val="en-US"/>
+              </w:rPr>
               <w:t>/</w:t>
             </w:r>
+            <w:r>
+              <w:rPr>
+                <w:lang w:val="en-US"/>
+              </w:rPr>
+              <w:t>#</w:t>
+            </w:r>
             <w:proofErr w:type="spellStart"/>
             <w:r>
-              <w:t>giveup</w:t>
+              <w:rPr>
+                <w:lang w:val="en-US"/>
+              </w:rPr>
+              <w:t>gid</w:t>
             </w:r>
             <w:proofErr w:type="spellEnd"/>
             <w:r>
+              <w:rPr>
+                <w:lang w:val="en-US"/>
+              </w:rPr>
+              <w:t>#/#</w:t>
+            </w:r>
+            <w:r>
+              <w:rPr>
+                <w:lang w:val="en-US"/>
+              </w:rPr>
+              <w:t>ci</w:t>
+            </w:r>
+            <w:r>
+              <w:rPr>
+                <w:lang w:val="en-US"/>
+              </w:rPr>
+              <w:t>#</w:t>
+            </w:r>
+            <w:r>
+              <w:rPr>
+                <w:lang w:val="en-US"/>
+              </w:rPr>
               <w:t>)</w:t>
             </w:r>
           </w:p>
@@ -2937,16 +2998,31 @@
               <w:rPr>
                 <w:lang w:val="en-US"/>
               </w:rPr>
-              <w:t>{}: game (</w:t>
-            </w:r>
-            <w:r>
-              <w:t xml:space="preserve">смотри </w:t>
-            </w:r>
-            <w:r>
-              <w:rPr>
-                <w:lang w:val="en-US"/>
-              </w:rPr>
-              <w:t>10.3)</w:t>
+              <w:t>“1”</w:t>
+            </w:r>
+            <w:r>
+              <w:rPr>
+                <w:lang w:val="en-US"/>
+              </w:rPr>
+              <w:t xml:space="preserve"> (</w:t>
+            </w:r>
+            <w:r>
+              <w:t>просто</w:t>
+            </w:r>
+            <w:r>
+              <w:rPr>
+                <w:lang w:val="en-US"/>
+              </w:rPr>
+              <w:t xml:space="preserve"> </w:t>
+            </w:r>
+            <w:r>
+              <w:t>символ</w:t>
+            </w:r>
+            <w:r>
+              <w:rPr>
+                <w:lang w:val="en-US"/>
+              </w:rPr>
+              <w:t xml:space="preserve"> 1 =) )</w:t>
             </w:r>
           </w:p>
         </w:tc>
@@ -2964,13 +3040,10 @@
               </w:rPr>
             </w:pPr>
             <w:r>
-              <w:t>2</w:t>
-            </w:r>
-            <w:r>
-              <w:rPr>
-                <w:lang w:val="en-US"/>
-              </w:rPr>
-              <w:t>0</w:t>
+              <w:rPr>
+                <w:lang w:val="en-US"/>
+              </w:rPr>
+              <w:t>7</w:t>
             </w:r>
           </w:p>
         </w:tc>
@@ -2983,6 +3056,108 @@
               <w:ind w:firstLine="0"/>
             </w:pPr>
             <w:r>
+              <w:t>Сдайся</w:t>
+            </w:r>
+            <w:r>
+              <w:t xml:space="preserve"> (</w:t>
+            </w:r>
+            <w:r>
+              <w:t>/</w:t>
+            </w:r>
+            <w:proofErr w:type="spellStart"/>
+            <w:r>
+              <w:t>api</w:t>
+            </w:r>
+            <w:proofErr w:type="spellEnd"/>
+            <w:r>
+              <w:t>/</w:t>
+            </w:r>
+            <w:proofErr w:type="spellStart"/>
+            <w:r>
+              <w:t>giveup</w:t>
+            </w:r>
+            <w:proofErr w:type="spellEnd"/>
+            <w:r>
+              <w:t>)</w:t>
+            </w:r>
+          </w:p>
+        </w:tc>
+        <w:tc>
+          <w:tcPr>
+            <w:tcW w:w="3082" w:type="pct"/>
+          </w:tcPr>
+          <w:p>
+            <w:pPr>
+              <w:ind w:firstLine="0"/>
+              <w:rPr>
+                <w:lang w:val="en-US"/>
+              </w:rPr>
+            </w:pPr>
+            <w:r>
+              <w:rPr>
+                <w:lang w:val="en-US"/>
+              </w:rPr>
+              <w:t>{}: game (</w:t>
+            </w:r>
+            <w:r>
+              <w:t xml:space="preserve">смотри </w:t>
+            </w:r>
+            <w:r>
+              <w:t>п</w:t>
+            </w:r>
+            <w:r>
+              <w:rPr>
+                <w:lang w:val="en-US"/>
+              </w:rPr>
+              <w:t>.</w:t>
+            </w:r>
+            <w:r>
+              <w:rPr>
+                <w:lang w:val="en-US"/>
+              </w:rPr>
+              <w:t>1</w:t>
+            </w:r>
+            <w:r>
+              <w:t>.3</w:t>
+            </w:r>
+            <w:r>
+              <w:rPr>
+                <w:lang w:val="en-US"/>
+              </w:rPr>
+              <w:t>)</w:t>
+            </w:r>
+          </w:p>
+        </w:tc>
+      </w:tr>
+      <w:tr>
+        <w:tc>
+          <w:tcPr>
+            <w:tcW w:w="276" w:type="pct"/>
+          </w:tcPr>
+          <w:p>
+            <w:pPr>
+              <w:ind w:firstLine="0"/>
+              <w:rPr>
+                <w:lang w:val="en-US"/>
+              </w:rPr>
+            </w:pPr>
+            <w:r>
+              <w:rPr>
+                <w:lang w:val="en-US"/>
+              </w:rPr>
+              <w:t>8</w:t>
+            </w:r>
+          </w:p>
+        </w:tc>
+        <w:tc>
+          <w:tcPr>
+            <w:tcW w:w="1642" w:type="pct"/>
+          </w:tcPr>
+          <w:p>
+            <w:pPr>
+              <w:ind w:firstLine="0"/>
+            </w:pPr>
+            <w:r>
               <w:t>Отключить свою сессию</w:t>
             </w:r>
             <w:r>
@@ -3025,6 +3200,141 @@
             </w:pPr>
             <w:r>
               <w:t>Кол-во активных сессий</w:t>
+            </w:r>
+          </w:p>
+        </w:tc>
+      </w:tr>
+      <w:tr>
+        <w:tc>
+          <w:tcPr>
+            <w:tcW w:w="276" w:type="pct"/>
+          </w:tcPr>
+          <w:p>
+            <w:pPr>
+              <w:ind w:firstLine="0"/>
+              <w:rPr>
+                <w:lang w:val="en-US"/>
+              </w:rPr>
+            </w:pPr>
+            <w:r>
+              <w:rPr>
+                <w:lang w:val="en-US"/>
+              </w:rPr>
+              <w:t>9</w:t>
+            </w:r>
+          </w:p>
+        </w:tc>
+        <w:tc>
+          <w:tcPr>
+            <w:tcW w:w="1642" w:type="pct"/>
+          </w:tcPr>
+          <w:p>
+            <w:pPr>
+              <w:ind w:firstLine="0"/>
+              <w:rPr>
+                <w:lang w:val="en-US"/>
+              </w:rPr>
+            </w:pPr>
+            <w:r>
+              <w:t>Изменить</w:t>
+            </w:r>
+            <w:r>
+              <w:rPr>
+                <w:lang w:val="en-US"/>
+              </w:rPr>
+              <w:t xml:space="preserve"> </w:t>
+            </w:r>
+            <w:r>
+              <w:t>имя</w:t>
+            </w:r>
+            <w:r>
+              <w:rPr>
+                <w:lang w:val="en-US"/>
+              </w:rPr>
+              <w:t xml:space="preserve"> (</w:t>
+            </w:r>
+            <w:r>
+              <w:rPr>
+                <w:lang w:val="en-US"/>
+              </w:rPr>
+              <w:t>/</w:t>
+            </w:r>
+            <w:proofErr w:type="spellStart"/>
+            <w:r>
+              <w:rPr>
+                <w:lang w:val="en-US"/>
+              </w:rPr>
+              <w:t>api</w:t>
+            </w:r>
+            <w:proofErr w:type="spellEnd"/>
+            <w:r>
+              <w:rPr>
+                <w:lang w:val="en-US"/>
+              </w:rPr>
+              <w:t>/</w:t>
+            </w:r>
+            <w:proofErr w:type="spellStart"/>
+            <w:r>
+              <w:rPr>
+                <w:lang w:val="en-US"/>
+              </w:rPr>
+              <w:t>changeName</w:t>
+            </w:r>
+            <w:proofErr w:type="spellEnd"/>
+            <w:r>
+              <w:rPr>
+                <w:lang w:val="en-US"/>
+              </w:rPr>
+              <w:t>/#</w:t>
+            </w:r>
+            <w:r>
+              <w:rPr>
+                <w:lang w:val="en-US"/>
+              </w:rPr>
+              <w:t>name</w:t>
+            </w:r>
+            <w:r>
+              <w:rPr>
+                <w:lang w:val="en-US"/>
+              </w:rPr>
+              <w:t>#</w:t>
+            </w:r>
+            <w:r>
+              <w:rPr>
+                <w:lang w:val="en-US"/>
+              </w:rPr>
+              <w:t>)</w:t>
+            </w:r>
+          </w:p>
+        </w:tc>
+        <w:tc>
+          <w:tcPr>
+            <w:tcW w:w="3082" w:type="pct"/>
+          </w:tcPr>
+          <w:p>
+            <w:pPr>
+              <w:ind w:firstLine="0"/>
+              <w:rPr>
+                <w:lang w:val="en-US"/>
+              </w:rPr>
+            </w:pPr>
+            <w:r>
+              <w:rPr>
+                <w:lang w:val="en-US"/>
+              </w:rPr>
+              <w:t xml:space="preserve">{}: </w:t>
+            </w:r>
+            <w:r>
+              <w:rPr>
+                <w:lang w:val="en-US"/>
+              </w:rPr>
+              <w:t xml:space="preserve">string </w:t>
+            </w:r>
+            <w:r>
+              <w:rPr>
+                <w:lang w:val="en-US"/>
+              </w:rPr>
+              <w:t>login</w:t>
             </w:r>
           </w:p>
         </w:tc>
@@ -3037,7 +3347,6 @@
     </w:p>
     <w:p>
       <w:r>
-        <w:lastRenderedPageBreak/>
         <w:t>1)</w:t>
       </w:r>
       <w:r>
@@ -3072,34 +3381,11 @@
         <w:t xml:space="preserve">2) </w:t>
       </w:r>
       <w:r>
-        <w:t xml:space="preserve">направление всех запросов «от клиента к серверу», сервер в свою очередь дает определенное время на каждую операцию, </w:t>
-      </w:r>
-      <w:r>
-        <w:rPr>
-          <w:highlight w:val="yellow"/>
-        </w:rPr>
-        <w:t>потом п</w:t>
-      </w:r>
-      <w:r>
-        <w:rPr>
-          <w:highlight w:val="yellow"/>
-        </w:rPr>
-        <w:t xml:space="preserve">ринимает решение </w:t>
-      </w:r>
-      <w:r>
-        <w:rPr>
-          <w:highlight w:val="yellow"/>
-        </w:rPr>
-        <w:t>самостоятельно (желтым написана какая-то чушь =)</w:t>
-      </w:r>
-      <w:proofErr w:type="gramStart"/>
-      <w:r>
-        <w:rPr>
-          <w:highlight w:val="yellow"/>
-        </w:rPr>
-        <w:t xml:space="preserve"> )</w:t>
-      </w:r>
-      <w:proofErr w:type="gramEnd"/>
+        <w:t>направление всех з</w:t>
+      </w:r>
+      <w:r>
+        <w:t>апросов «от клиента к серверу»</w:t>
+      </w:r>
       <w:r>
         <w:t>;</w:t>
       </w:r>
@@ -3197,7 +3483,13 @@
       </w:r>
     </w:p>
     <w:p>
-      <w:r>
+      <w:pPr>
+        <w:rPr>
+          <w:lang w:val="en-US"/>
+        </w:rPr>
+      </w:pPr>
+      <w:r>
+        <w:lastRenderedPageBreak/>
         <w:t>6)</w:t>
       </w:r>
       <w:r>
@@ -3225,13 +3517,7 @@
         <w:t xml:space="preserve"> </w:t>
       </w:r>
       <w:r>
-        <w:t>(</w:t>
-      </w:r>
-      <w:r>
-        <w:t xml:space="preserve">индекс </w:t>
-      </w:r>
-      <w:r>
-        <w:t>с 0)</w:t>
+        <w:t>(индекс с 0)</w:t>
       </w:r>
       <w:r>
         <w:t>;</w:t>
@@ -3273,13 +3559,82 @@
         <w:t>g</w:t>
       </w:r>
       <w:r>
-        <w:t>1”).</w:t>
+        <w:t>1”)</w:t>
+      </w:r>
+      <w:r>
+        <w:t>;</w:t>
       </w:r>
     </w:p>
     <w:p>
-      <w:bookmarkStart w:id="39" w:name="_GoBack"/>
-      <w:bookmarkEnd w:id="39"/>
+      <w:r>
+        <w:t>8) #</w:t>
+      </w:r>
+      <w:r>
+        <w:rPr>
+          <w:lang w:val="en-US"/>
+        </w:rPr>
+        <w:t>name</w:t>
+      </w:r>
+      <w:r>
+        <w:t xml:space="preserve"># </w:t>
+      </w:r>
+      <w:r>
+        <w:t>заменить на имя игрока</w:t>
+      </w:r>
+      <w:r>
+        <w:t xml:space="preserve"> (</w:t>
+      </w:r>
+      <w:r>
+        <w:t xml:space="preserve">проверяется </w:t>
+      </w:r>
+      <w:proofErr w:type="spellStart"/>
+      <w:r>
+        <w:rPr>
+          <w:lang w:val="en-US"/>
+        </w:rPr>
+        <w:t>regexp</w:t>
+      </w:r>
+      <w:proofErr w:type="spellEnd"/>
+      <w:r>
+        <w:t>(“^[</w:t>
+      </w:r>
+      <w:r>
+        <w:rPr>
+          <w:lang w:val="en-US"/>
+        </w:rPr>
+        <w:t>A</w:t>
+      </w:r>
+      <w:r>
+        <w:t>-</w:t>
+      </w:r>
+      <w:r>
+        <w:rPr>
+          <w:lang w:val="en-US"/>
+        </w:rPr>
+        <w:t>z</w:t>
+      </w:r>
+      <w:r>
+        <w:t>0-9_-]{3,16}$”)</w:t>
+      </w:r>
+      <w:r>
+        <w:t xml:space="preserve">, т. е. </w:t>
+      </w:r>
+      <w:proofErr w:type="gramStart"/>
+      <w:r>
+        <w:t>проверяет</w:t>
+      </w:r>
+      <w:proofErr w:type="gramEnd"/>
+      <w:r>
+        <w:t xml:space="preserve"> есть ли что-то кроме букв латинского алфавита, цифр, дефисов и нижних подчеркиваний, а также имеет длину от 3 до 16 символов</w:t>
+      </w:r>
+      <w:r>
+        <w:t>)</w:t>
+      </w:r>
+      <w:r>
+        <w:t>.</w:t>
+      </w:r>
     </w:p>
+    <w:p/>
     <w:p>
       <w:r>
         <w:t>Предполагаемый порядок действий:</w:t>
@@ -3294,7 +3649,7 @@
         </w:numPr>
       </w:pPr>
       <w:r>
-        <w:t xml:space="preserve">Подключение </w:t>
+        <w:t>Подключение;</w:t>
       </w:r>
     </w:p>
     <w:p>
@@ -3327,10 +3682,7 @@
         <w:t xml:space="preserve"> </w:t>
       </w:r>
       <w:r>
-        <w:t>игры</w:t>
-      </w:r>
-      <w:r>
-        <w:t>;</w:t>
+        <w:t>игры;</w:t>
       </w:r>
     </w:p>
     <w:p>
@@ -3366,6 +3718,18 @@
         </w:numPr>
       </w:pPr>
       <w:r>
+        <w:t>Сгенерируй кубики;</w:t>
+      </w:r>
+    </w:p>
+    <w:p>
+      <w:pPr>
+        <w:pStyle w:val="a3"/>
+        <w:numPr>
+          <w:ilvl w:val="0"/>
+          <w:numId w:val="3"/>
+        </w:numPr>
+      </w:pPr>
+      <w:r>
         <w:t>Периодическая операция:</w:t>
       </w:r>
     </w:p>
@@ -3387,10 +3751,7 @@
         <w:t xml:space="preserve"> </w:t>
       </w:r>
       <w:r>
-        <w:t>игры</w:t>
-      </w:r>
-      <w:r>
-        <w:t>;</w:t>
+        <w:t>игры;</w:t>
       </w:r>
     </w:p>
     <w:p>
@@ -3462,10 +3823,7 @@
         </w:numPr>
       </w:pPr>
       <w:r>
-        <w:t>Замена кубиков</w:t>
-      </w:r>
-      <w:r>
-        <w:t>;</w:t>
+        <w:t>Замена кубиков;</w:t>
       </w:r>
     </w:p>
     <w:p>
@@ -3486,10 +3844,7 @@
         <w:t xml:space="preserve"> </w:t>
       </w:r>
       <w:r>
-        <w:t>комбинации</w:t>
-      </w:r>
-      <w:r>
-        <w:t>;</w:t>
+        <w:t>комбинации;</w:t>
       </w:r>
     </w:p>
     <w:p>
@@ -3501,10 +3856,7 @@
         </w:numPr>
       </w:pPr>
       <w:r>
-        <w:t>Сдайся</w:t>
-      </w:r>
-      <w:r>
-        <w:t>;</w:t>
+        <w:t>Сдайся;</w:t>
       </w:r>
     </w:p>
     <w:p>
@@ -3516,7 +3868,13 @@
         </w:numPr>
       </w:pPr>
       <w:r>
-        <w:t>Ожидание (1 секунда), переход к пункту 3.</w:t>
+        <w:t xml:space="preserve">Ожидание (1 секунда), переход к пункту </w:t>
+      </w:r>
+      <w:r>
+        <w:t>4</w:t>
+      </w:r>
+      <w:r>
+        <w:t>.</w:t>
       </w:r>
     </w:p>
     <w:sectPr>
@@ -4770,7 +5128,7 @@
 </file>
 
 <file path=customXml/itemProps1.xml><?xml version="1.0" encoding="utf-8"?>
-<ds:datastoreItem xmlns:ds="http://schemas.openxmlformats.org/officeDocument/2006/customXml" ds:itemID="{31AEDDA2-1364-401D-B529-BB032BE9E360}">
+<ds:datastoreItem xmlns:ds="http://schemas.openxmlformats.org/officeDocument/2006/customXml" ds:itemID="{29CA6A2A-A84D-44A9-8C30-310599708B8E}">
   <ds:schemaRefs>
     <ds:schemaRef ds:uri="http://schemas.openxmlformats.org/officeDocument/2006/bibliography"/>
   </ds:schemaRefs>

</xml_diff>

<commit_message>
small UI fix, language changed to en (in game)
</commit_message>
<xml_diff>
--- a/rules.docx
+++ b/rules.docx
@@ -1,6 +1,6 @@
 
 <file path=word/document.xml><?xml version="1.0" encoding="utf-8"?>
-<w:document xmlns:wpc="http://schemas.microsoft.com/office/word/2010/wordprocessingCanvas" xmlns:mc="http://schemas.openxmlformats.org/markup-compatibility/2006" xmlns:o="urn:schemas-microsoft-com:office:office" xmlns:r="http://schemas.openxmlformats.org/officeDocument/2006/relationships" xmlns:m="http://schemas.openxmlformats.org/officeDocument/2006/math" xmlns:v="urn:schemas-microsoft-com:vml" xmlns:wp14="http://schemas.microsoft.com/office/word/2010/wordprocessingDrawing" xmlns:wp="http://schemas.openxmlformats.org/drawingml/2006/wordprocessingDrawing" xmlns:w10="urn:schemas-microsoft-com:office:word" xmlns:w="http://schemas.openxmlformats.org/wordprocessingml/2006/main" xmlns:w14="http://schemas.microsoft.com/office/word/2010/wordml" xmlns:wpg="http://schemas.microsoft.com/office/word/2010/wordprocessingGroup" xmlns:wpi="http://schemas.microsoft.com/office/word/2010/wordprocessingInk" xmlns:wne="http://schemas.microsoft.com/office/word/2006/wordml" xmlns:wps="http://schemas.microsoft.com/office/word/2010/wordprocessingShape" mc:Ignorable="w14 wp14">
+<w:document xmlns:wpc="http://schemas.microsoft.com/office/word/2010/wordprocessingCanvas" xmlns:mc="http://schemas.openxmlformats.org/markup-compatibility/2006" xmlns:o="urn:schemas-microsoft-com:office:office" xmlns:r="http://schemas.openxmlformats.org/officeDocument/2006/relationships" xmlns:m="http://schemas.openxmlformats.org/officeDocument/2006/math" xmlns:v="urn:schemas-microsoft-com:vml" xmlns:wp14="http://schemas.microsoft.com/office/word/2010/wordprocessingDrawing" xmlns:wp="http://schemas.openxmlformats.org/drawingml/2006/wordprocessingDrawing" xmlns:w10="urn:schemas-microsoft-com:office:word" xmlns:w="http://schemas.openxmlformats.org/wordprocessingml/2006/main" xmlns:w14="http://schemas.microsoft.com/office/word/2010/wordml" xmlns:w15="http://schemas.microsoft.com/office/word/2012/wordml" xmlns:wpg="http://schemas.microsoft.com/office/word/2010/wordprocessingGroup" xmlns:wpi="http://schemas.microsoft.com/office/word/2010/wordprocessingInk" xmlns:wne="http://schemas.microsoft.com/office/word/2006/wordml" xmlns:wps="http://schemas.microsoft.com/office/word/2010/wordprocessingShape" mc:Ignorable="w14 w15 wp14">
   <w:background w:color="000000" w:themeColor="text1"/>
   <w:body>
     <w:p>
@@ -651,12 +651,12 @@
       <w:pPr>
         <w:pStyle w:val="1"/>
       </w:pPr>
-      <w:bookmarkStart w:id="2" w:name="OLE_LINK17"/>
-      <w:bookmarkStart w:id="3" w:name="_Toc397616916"/>
+      <w:bookmarkStart w:id="2" w:name="_Toc397616916"/>
+      <w:bookmarkStart w:id="3" w:name="OLE_LINK17"/>
       <w:r>
         <w:t>Количество очков:</w:t>
       </w:r>
-      <w:bookmarkEnd w:id="3"/>
+      <w:bookmarkEnd w:id="2"/>
       <w:r>
         <w:t xml:space="preserve"> </w:t>
       </w:r>
@@ -669,7 +669,7 @@
         <w:t>нимальное: 6, максимальное: 414.</w:t>
       </w:r>
     </w:p>
-    <w:bookmarkEnd w:id="2"/>
+    <w:bookmarkEnd w:id="3"/>
     <w:p/>
     <w:p>
       <w:pPr>
@@ -782,7 +782,19 @@
               <w:ind w:firstLine="0"/>
             </w:pPr>
             <w:r>
-              <w:t>Единички (1er)</w:t>
+              <w:t>Единицы</w:t>
+            </w:r>
+            <w:r>
+              <w:t xml:space="preserve"> (</w:t>
+            </w:r>
+            <w:r>
+              <w:rPr>
+                <w:lang w:val="en-US"/>
+              </w:rPr>
+              <w:t xml:space="preserve">Ones, </w:t>
+            </w:r>
+            <w:r>
+              <w:t>1er)</w:t>
             </w:r>
           </w:p>
         </w:tc>
@@ -858,7 +870,19 @@
               <w:ind w:firstLine="0"/>
             </w:pPr>
             <w:r>
-              <w:t>Двоечки (2er)</w:t>
+              <w:t>Двойки</w:t>
+            </w:r>
+            <w:r>
+              <w:t xml:space="preserve"> (</w:t>
+            </w:r>
+            <w:r>
+              <w:rPr>
+                <w:lang w:val="en-US"/>
+              </w:rPr>
+              <w:t xml:space="preserve">Twos, </w:t>
+            </w:r>
+            <w:r>
+              <w:t>2er)</w:t>
             </w:r>
           </w:p>
         </w:tc>
@@ -912,7 +936,19 @@
               <w:ind w:firstLine="0"/>
             </w:pPr>
             <w:r>
-              <w:t>Троечки (3er)</w:t>
+              <w:t>Тройки</w:t>
+            </w:r>
+            <w:r>
+              <w:t xml:space="preserve"> (</w:t>
+            </w:r>
+            <w:r>
+              <w:rPr>
+                <w:lang w:val="en-US"/>
+              </w:rPr>
+              <w:t xml:space="preserve">Threes, </w:t>
+            </w:r>
+            <w:r>
+              <w:t>3er)</w:t>
             </w:r>
           </w:p>
         </w:tc>
@@ -966,7 +1002,19 @@
               <w:ind w:firstLine="0"/>
             </w:pPr>
             <w:r>
-              <w:t>Четверочки (4er)</w:t>
+              <w:t>Четверки</w:t>
+            </w:r>
+            <w:r>
+              <w:t xml:space="preserve"> (</w:t>
+            </w:r>
+            <w:r>
+              <w:rPr>
+                <w:lang w:val="en-US"/>
+              </w:rPr>
+              <w:t xml:space="preserve">Fours, </w:t>
+            </w:r>
+            <w:r>
+              <w:t>4er)</w:t>
             </w:r>
           </w:p>
         </w:tc>
@@ -1020,7 +1068,19 @@
               <w:ind w:firstLine="0"/>
             </w:pPr>
             <w:r>
-              <w:t>Пятерочки (5er)</w:t>
+              <w:t>Пятерки</w:t>
+            </w:r>
+            <w:r>
+              <w:t xml:space="preserve"> (</w:t>
+            </w:r>
+            <w:r>
+              <w:rPr>
+                <w:lang w:val="en-US"/>
+              </w:rPr>
+              <w:t xml:space="preserve">Fives, </w:t>
+            </w:r>
+            <w:r>
+              <w:t>5er)</w:t>
             </w:r>
           </w:p>
         </w:tc>
@@ -1073,13 +1133,20 @@
             <w:pPr>
               <w:ind w:firstLine="0"/>
             </w:pPr>
-            <w:proofErr w:type="spellStart"/>
-            <w:r>
-              <w:t>Шестерочки</w:t>
-            </w:r>
-            <w:proofErr w:type="spellEnd"/>
-            <w:r>
-              <w:t xml:space="preserve"> (6er)</w:t>
+            <w:r>
+              <w:t>Шестерки</w:t>
+            </w:r>
+            <w:r>
+              <w:t xml:space="preserve"> (</w:t>
+            </w:r>
+            <w:r>
+              <w:rPr>
+                <w:lang w:val="en-US"/>
+              </w:rPr>
+              <w:t xml:space="preserve">Sixes, </w:t>
+            </w:r>
+            <w:r>
+              <w:t>6er)</w:t>
             </w:r>
           </w:p>
         </w:tc>
@@ -1131,17 +1198,30 @@
           <w:p>
             <w:pPr>
               <w:ind w:firstLine="0"/>
-            </w:pPr>
-            <w:r>
-              <w:t>Тройка (</w:t>
-            </w:r>
-            <w:proofErr w:type="spellStart"/>
-            <w:r>
-              <w:t>Dreier</w:t>
-            </w:r>
-            <w:proofErr w:type="spellEnd"/>
-            <w:r>
-              <w:t xml:space="preserve"> </w:t>
+              <w:rPr>
+                <w:lang w:val="en-US"/>
+              </w:rPr>
+            </w:pPr>
+            <w:r>
+              <w:t>Сет</w:t>
+            </w:r>
+            <w:r>
+              <w:rPr>
+                <w:lang w:val="en-US"/>
+              </w:rPr>
+              <w:t xml:space="preserve"> (</w:t>
+            </w:r>
+            <w:r>
+              <w:rPr>
+                <w:lang w:val="en-US"/>
+              </w:rPr>
+              <w:t xml:space="preserve">3 of a kind, </w:t>
+            </w:r>
+            <w:r>
+              <w:rPr>
+                <w:lang w:val="en-US"/>
+              </w:rPr>
+              <w:t xml:space="preserve">Dreier </w:t>
             </w:r>
             <w:r>
               <w:rPr>
@@ -1149,13 +1229,11 @@
               </w:rPr>
               <w:t>P</w:t>
             </w:r>
-            <w:proofErr w:type="spellStart"/>
-            <w:r>
-              <w:t>asch</w:t>
-            </w:r>
-            <w:proofErr w:type="spellEnd"/>
-            <w:r>
-              <w:t>)</w:t>
+            <w:r>
+              <w:rPr>
+                <w:lang w:val="en-US"/>
+              </w:rPr>
+              <w:t>asch)</w:t>
             </w:r>
           </w:p>
         </w:tc>
@@ -1219,16 +1297,55 @@
           <w:p>
             <w:pPr>
               <w:ind w:firstLine="0"/>
-            </w:pPr>
-            <w:r>
-              <w:t>Четверка(</w:t>
+              <w:rPr>
+                <w:lang w:val="en-US"/>
+              </w:rPr>
+            </w:pPr>
+            <w:r>
+              <w:t>Каре</w:t>
+            </w:r>
+            <w:r>
+              <w:rPr>
+                <w:lang w:val="en-US"/>
+              </w:rPr>
+              <w:t xml:space="preserve"> </w:t>
+            </w:r>
+            <w:r>
+              <w:rPr>
+                <w:lang w:val="en-US"/>
+              </w:rPr>
+              <w:t>(</w:t>
+            </w:r>
+            <w:r>
+              <w:rPr>
+                <w:lang w:val="en-US"/>
+              </w:rPr>
+              <w:t>4 of a</w:t>
+            </w:r>
+            <w:r>
+              <w:rPr>
+                <w:lang w:val="en-US"/>
+              </w:rPr>
+              <w:t xml:space="preserve"> k</w:t>
+            </w:r>
+            <w:r>
+              <w:rPr>
+                <w:lang w:val="en-US"/>
+              </w:rPr>
+              <w:t xml:space="preserve">ind, </w:t>
             </w:r>
             <w:proofErr w:type="spellStart"/>
             <w:r>
+              <w:rPr>
+                <w:lang w:val="en-US"/>
+              </w:rPr>
               <w:t>Vierer</w:t>
             </w:r>
             <w:proofErr w:type="spellEnd"/>
             <w:r>
+              <w:rPr>
+                <w:lang w:val="en-US"/>
+              </w:rPr>
               <w:t xml:space="preserve"> </w:t>
             </w:r>
             <w:r>
@@ -1237,13 +1354,11 @@
               </w:rPr>
               <w:t>P</w:t>
             </w:r>
-            <w:proofErr w:type="spellStart"/>
-            <w:r>
-              <w:t>asch</w:t>
-            </w:r>
-            <w:proofErr w:type="spellEnd"/>
-            <w:r>
-              <w:t>)</w:t>
+            <w:r>
+              <w:rPr>
+                <w:lang w:val="en-US"/>
+              </w:rPr>
+              <w:t>asch)</w:t>
             </w:r>
           </w:p>
         </w:tc>
@@ -1295,6 +1410,9 @@
           <w:p>
             <w:pPr>
               <w:ind w:firstLine="0"/>
+              <w:rPr>
+                <w:lang w:val="en-US"/>
+              </w:rPr>
             </w:pPr>
             <w:proofErr w:type="spellStart"/>
             <w:r>
@@ -1302,7 +1420,10 @@
             </w:r>
             <w:proofErr w:type="spellEnd"/>
             <w:r>
-              <w:t xml:space="preserve"> </w:t>
+              <w:rPr>
+                <w:lang w:val="en-US"/>
+              </w:rPr>
+              <w:t>-</w:t>
             </w:r>
             <w:proofErr w:type="spellStart"/>
             <w:r>
@@ -1310,15 +1431,28 @@
             </w:r>
             <w:proofErr w:type="spellEnd"/>
             <w:r>
+              <w:rPr>
+                <w:lang w:val="en-US"/>
+              </w:rPr>
               <w:t xml:space="preserve"> (</w:t>
             </w:r>
-            <w:proofErr w:type="spellStart"/>
-            <w:r>
-              <w:t>Full</w:t>
-            </w:r>
-            <w:proofErr w:type="spellEnd"/>
-            <w:r>
-              <w:t xml:space="preserve"> </w:t>
+            <w:r>
+              <w:rPr>
+                <w:lang w:val="en-US"/>
+              </w:rPr>
+              <w:t>Full h</w:t>
+            </w:r>
+            <w:r>
+              <w:rPr>
+                <w:lang w:val="en-US"/>
+              </w:rPr>
+              <w:t xml:space="preserve">ouse, </w:t>
+            </w:r>
+            <w:r>
+              <w:rPr>
+                <w:lang w:val="en-US"/>
+              </w:rPr>
+              <w:t xml:space="preserve">Full </w:t>
             </w:r>
             <w:r>
               <w:rPr>
@@ -1326,13 +1460,11 @@
               </w:rPr>
               <w:t>H</w:t>
             </w:r>
-            <w:proofErr w:type="spellStart"/>
-            <w:r>
-              <w:t>ouse</w:t>
-            </w:r>
-            <w:proofErr w:type="spellEnd"/>
-            <w:r>
-              <w:t>)</w:t>
+            <w:r>
+              <w:rPr>
+                <w:lang w:val="en-US"/>
+              </w:rPr>
+              <w:t>ouse)</w:t>
             </w:r>
           </w:p>
         </w:tc>
@@ -1388,39 +1520,93 @@
           <w:p>
             <w:pPr>
               <w:ind w:firstLine="0"/>
+              <w:rPr>
+                <w:lang w:val="en-US"/>
+              </w:rPr>
             </w:pPr>
             <w:bookmarkStart w:id="22" w:name="OLE_LINK29"/>
             <w:bookmarkStart w:id="23" w:name="OLE_LINK30"/>
             <w:bookmarkStart w:id="24" w:name="OLE_LINK31"/>
             <w:r>
-              <w:t>Маленькая улица (</w:t>
+              <w:t>Маленькая</w:t>
+            </w:r>
+            <w:r>
+              <w:rPr>
+                <w:lang w:val="en-US"/>
+              </w:rPr>
+              <w:t xml:space="preserve"> </w:t>
+            </w:r>
+            <w:r>
+              <w:t>улица</w:t>
+            </w:r>
+            <w:r>
+              <w:rPr>
+                <w:lang w:val="en-US"/>
+              </w:rPr>
+              <w:t xml:space="preserve"> (</w:t>
             </w:r>
             <w:bookmarkStart w:id="25" w:name="OLE_LINK3"/>
+            <w:r>
+              <w:rPr>
+                <w:lang w:val="en-US"/>
+              </w:rPr>
+              <w:t xml:space="preserve">Small </w:t>
+            </w:r>
+            <w:r>
+              <w:rPr>
+                <w:lang w:val="en-US"/>
+              </w:rPr>
+              <w:t>s</w:t>
+            </w:r>
+            <w:r>
+              <w:rPr>
+                <w:lang w:val="en-US"/>
+              </w:rPr>
+              <w:t xml:space="preserve">traight, </w:t>
+            </w:r>
             <w:proofErr w:type="spellStart"/>
             <w:r>
+              <w:rPr>
+                <w:lang w:val="en-US"/>
+              </w:rPr>
               <w:t>Kleine</w:t>
             </w:r>
             <w:proofErr w:type="spellEnd"/>
             <w:r>
+              <w:rPr>
+                <w:lang w:val="en-US"/>
+              </w:rPr>
               <w:t xml:space="preserve"> </w:t>
             </w:r>
             <w:proofErr w:type="spellStart"/>
             <w:r>
+              <w:rPr>
+                <w:lang w:val="en-US"/>
+              </w:rPr>
               <w:t>Stra</w:t>
             </w:r>
             <w:bookmarkStart w:id="26" w:name="OLE_LINK1"/>
             <w:bookmarkStart w:id="27" w:name="OLE_LINK2"/>
             <w:r>
+              <w:rPr>
+                <w:lang w:val="en-US"/>
+              </w:rPr>
               <w:t>ß</w:t>
             </w:r>
             <w:bookmarkEnd w:id="26"/>
             <w:bookmarkEnd w:id="27"/>
             <w:r>
+              <w:rPr>
+                <w:lang w:val="en-US"/>
+              </w:rPr>
               <w:t>e</w:t>
             </w:r>
             <w:bookmarkEnd w:id="25"/>
             <w:proofErr w:type="spellEnd"/>
             <w:r>
+              <w:rPr>
+                <w:lang w:val="en-US"/>
+              </w:rPr>
               <w:t>)</w:t>
             </w:r>
             <w:bookmarkEnd w:id="22"/>
@@ -1440,7 +1626,15 @@
             <w:bookmarkStart w:id="29" w:name="OLE_LINK36"/>
             <w:bookmarkStart w:id="30" w:name="OLE_LINK37"/>
             <w:r>
-              <w:t>4 в ряд (1..4, 2..5, 3..6)</w:t>
+              <w:t>4 в ряд (</w:t>
+            </w:r>
+            <w:proofErr w:type="gramStart"/>
+            <w:r>
+              <w:t>1..</w:t>
+            </w:r>
+            <w:proofErr w:type="gramEnd"/>
+            <w:r>
+              <w:t>4, 2..5, 3..6)</w:t>
             </w:r>
             <w:bookmarkEnd w:id="28"/>
             <w:bookmarkEnd w:id="29"/>
@@ -1482,40 +1676,102 @@
           <w:p>
             <w:pPr>
               <w:ind w:firstLine="0"/>
-            </w:pPr>
-            <w:r>
-              <w:t>Большая улица (</w:t>
+              <w:rPr>
+                <w:lang w:val="en-US"/>
+              </w:rPr>
+            </w:pPr>
+            <w:r>
+              <w:t>Большая</w:t>
+            </w:r>
+            <w:r>
+              <w:rPr>
+                <w:lang w:val="en-US"/>
+              </w:rPr>
+              <w:t xml:space="preserve"> </w:t>
+            </w:r>
+            <w:r>
+              <w:t>улица</w:t>
+            </w:r>
+            <w:r>
+              <w:rPr>
+                <w:lang w:val="en-US"/>
+              </w:rPr>
+              <w:t xml:space="preserve"> (</w:t>
             </w:r>
             <w:bookmarkStart w:id="31" w:name="OLE_LINK4"/>
             <w:bookmarkStart w:id="32" w:name="OLE_LINK5"/>
+            <w:r>
+              <w:rPr>
+                <w:lang w:val="en-US"/>
+              </w:rPr>
+              <w:t xml:space="preserve">Large </w:t>
+            </w:r>
+            <w:r>
+              <w:rPr>
+                <w:lang w:val="en-US"/>
+              </w:rPr>
+              <w:t>s</w:t>
+            </w:r>
+            <w:r>
+              <w:rPr>
+                <w:lang w:val="en-US"/>
+              </w:rPr>
+              <w:t>traight</w:t>
+            </w:r>
+            <w:bookmarkStart w:id="33" w:name="_GoBack"/>
+            <w:bookmarkEnd w:id="33"/>
+            <w:r>
+              <w:rPr>
+                <w:lang w:val="en-US"/>
+              </w:rPr>
+              <w:t xml:space="preserve">, </w:t>
+            </w:r>
             <w:proofErr w:type="spellStart"/>
             <w:r>
+              <w:rPr>
+                <w:lang w:val="en-US"/>
+              </w:rPr>
               <w:t>Große</w:t>
             </w:r>
             <w:proofErr w:type="spellEnd"/>
             <w:r>
+              <w:rPr>
+                <w:lang w:val="en-US"/>
+              </w:rPr>
               <w:t xml:space="preserve"> </w:t>
             </w:r>
             <w:proofErr w:type="spellStart"/>
             <w:r>
+              <w:rPr>
+                <w:lang w:val="en-US"/>
+              </w:rPr>
               <w:t>Stra</w:t>
             </w:r>
-            <w:bookmarkStart w:id="33" w:name="OLE_LINK32"/>
-            <w:bookmarkStart w:id="34" w:name="OLE_LINK33"/>
-            <w:bookmarkStart w:id="35" w:name="OLE_LINK34"/>
-            <w:r>
+            <w:bookmarkStart w:id="34" w:name="OLE_LINK32"/>
+            <w:bookmarkStart w:id="35" w:name="OLE_LINK33"/>
+            <w:bookmarkStart w:id="36" w:name="OLE_LINK34"/>
+            <w:r>
+              <w:rPr>
+                <w:lang w:val="en-US"/>
+              </w:rPr>
               <w:t>ß</w:t>
             </w:r>
-            <w:bookmarkEnd w:id="33"/>
             <w:bookmarkEnd w:id="34"/>
             <w:bookmarkEnd w:id="35"/>
-            <w:r>
+            <w:bookmarkEnd w:id="36"/>
+            <w:r>
+              <w:rPr>
+                <w:lang w:val="en-US"/>
+              </w:rPr>
               <w:t>e</w:t>
             </w:r>
             <w:bookmarkEnd w:id="31"/>
             <w:bookmarkEnd w:id="32"/>
             <w:proofErr w:type="spellEnd"/>
             <w:r>
+              <w:rPr>
+                <w:lang w:val="en-US"/>
+              </w:rPr>
               <w:t>)</w:t>
             </w:r>
           </w:p>
@@ -1529,7 +1785,15 @@
               <w:ind w:firstLine="0"/>
             </w:pPr>
             <w:r>
-              <w:t>5 в ряд (1..5, 2..6)</w:t>
+              <w:t>5 в ряд (</w:t>
+            </w:r>
+            <w:proofErr w:type="gramStart"/>
+            <w:r>
+              <w:t>1..</w:t>
+            </w:r>
+            <w:proofErr w:type="gramEnd"/>
+            <w:r>
+              <w:t>5, 2..6)</w:t>
             </w:r>
           </w:p>
         </w:tc>
@@ -1570,16 +1834,33 @@
               <w:ind w:firstLine="0"/>
             </w:pPr>
             <w:r>
-              <w:t>Язь! (</w:t>
-            </w:r>
-            <w:bookmarkStart w:id="36" w:name="OLE_LINK6"/>
-            <w:bookmarkStart w:id="37" w:name="OLE_LINK7"/>
+              <w:t>Язь</w:t>
+            </w:r>
+            <w:r>
+              <w:t xml:space="preserve"> (</w:t>
+            </w:r>
+            <w:bookmarkStart w:id="37" w:name="OLE_LINK6"/>
+            <w:bookmarkStart w:id="38" w:name="OLE_LINK7"/>
             <w:proofErr w:type="spellStart"/>
             <w:r>
+              <w:rPr>
+                <w:lang w:val="en-US"/>
+              </w:rPr>
+              <w:t>Yatzy</w:t>
+            </w:r>
+            <w:proofErr w:type="spellEnd"/>
+            <w:r>
+              <w:rPr>
+                <w:lang w:val="en-US"/>
+              </w:rPr>
+              <w:t xml:space="preserve">, </w:t>
+            </w:r>
+            <w:proofErr w:type="spellStart"/>
+            <w:r>
               <w:t>Yazzee</w:t>
             </w:r>
-            <w:bookmarkEnd w:id="36"/>
             <w:bookmarkEnd w:id="37"/>
+            <w:bookmarkEnd w:id="38"/>
             <w:proofErr w:type="spellEnd"/>
             <w:r>
               <w:t>)</w:t>
@@ -1595,9 +1876,6 @@
               <w:ind w:firstLine="0"/>
             </w:pPr>
             <w:r>
-              <w:rPr>
-                <w:lang w:val="en-US"/>
-              </w:rPr>
               <w:t>5</w:t>
             </w:r>
             <w:r>
@@ -1643,6 +1921,12 @@
             </w:pPr>
             <w:r>
               <w:t>Шанс (</w:t>
+            </w:r>
+            <w:r>
+              <w:rPr>
+                <w:lang w:val="en-US"/>
+              </w:rPr>
+              <w:t xml:space="preserve">Chance, </w:t>
             </w:r>
             <w:proofErr w:type="spellStart"/>
             <w:r>
@@ -1695,12 +1979,12 @@
       <w:pPr>
         <w:pStyle w:val="1"/>
       </w:pPr>
-      <w:bookmarkStart w:id="38" w:name="_Toc397616918"/>
+      <w:bookmarkStart w:id="39" w:name="_Toc397616918"/>
       <w:r>
         <w:lastRenderedPageBreak/>
         <w:t>Сетевое взаимодействие:</w:t>
       </w:r>
-      <w:bookmarkEnd w:id="38"/>
+      <w:bookmarkEnd w:id="39"/>
     </w:p>
     <w:tbl>
       <w:tblPr>
@@ -1770,14 +2054,8 @@
           <w:p>
             <w:pPr>
               <w:ind w:firstLine="0"/>
-              <w:rPr>
-                <w:lang w:val="en-US"/>
-              </w:rPr>
-            </w:pPr>
-            <w:r>
-              <w:rPr>
-                <w:lang w:val="en-US"/>
-              </w:rPr>
+            </w:pPr>
+            <w:r>
               <w:t>0</w:t>
             </w:r>
           </w:p>
@@ -1797,9 +2075,6 @@
               <w:t>Подключение (</w:t>
             </w:r>
             <w:r>
-              <w:rPr>
-                <w:lang w:val="en-US"/>
-              </w:rPr>
               <w:t>/</w:t>
             </w:r>
             <w:proofErr w:type="spellStart"/>
@@ -1811,9 +2086,6 @@
             </w:r>
             <w:proofErr w:type="spellEnd"/>
             <w:r>
-              <w:rPr>
-                <w:lang w:val="en-US"/>
-              </w:rPr>
               <w:t>/</w:t>
             </w:r>
             <w:proofErr w:type="spellStart"/>
@@ -2062,6 +2334,9 @@
           <w:p>
             <w:pPr>
               <w:ind w:firstLine="0"/>
+              <w:rPr>
+                <w:lang w:val="en-US"/>
+              </w:rPr>
             </w:pPr>
             <w:r>
               <w:rPr>
@@ -2376,7 +2651,6 @@
               </w:rPr>
               <w:t>[] rounds;</w:t>
             </w:r>
-            <w:bookmarkStart w:id="39" w:name="_GoBack"/>
             <w:r>
               <w:rPr>
                 <w:lang w:val="en-US"/>
@@ -2409,7 +2683,6 @@
               </w:rPr>
               <w:t>;</w:t>
             </w:r>
-            <w:bookmarkEnd w:id="39"/>
           </w:p>
         </w:tc>
       </w:tr>
@@ -2786,26 +3059,17 @@
           <w:p>
             <w:pPr>
               <w:ind w:firstLine="0"/>
-              <w:rPr>
-                <w:lang w:val="en-US"/>
-              </w:rPr>
             </w:pPr>
             <w:r>
               <w:t>Замена</w:t>
             </w:r>
             <w:r>
-              <w:rPr>
-                <w:lang w:val="en-US"/>
-              </w:rPr>
               <w:t xml:space="preserve"> </w:t>
             </w:r>
             <w:r>
               <w:t>кубиков</w:t>
             </w:r>
             <w:r>
-              <w:rPr>
-                <w:lang w:val="en-US"/>
-              </w:rPr>
               <w:t xml:space="preserve"> (/</w:t>
             </w:r>
             <w:proofErr w:type="spellStart"/>
@@ -2817,9 +3081,6 @@
             </w:r>
             <w:proofErr w:type="spellEnd"/>
             <w:r>
-              <w:rPr>
-                <w:lang w:val="en-US"/>
-              </w:rPr>
               <w:t>/</w:t>
             </w:r>
             <w:r>
@@ -2829,9 +3090,6 @@
               <w:t>dices</w:t>
             </w:r>
             <w:r>
-              <w:rPr>
-                <w:lang w:val="en-US"/>
-              </w:rPr>
               <w:t>/#</w:t>
             </w:r>
             <w:r>
@@ -2841,9 +3099,6 @@
               <w:t>di</w:t>
             </w:r>
             <w:r>
-              <w:rPr>
-                <w:lang w:val="en-US"/>
-              </w:rPr>
               <w:t>#)</w:t>
             </w:r>
           </w:p>
@@ -3109,13 +3364,7 @@
               <w:rPr>
                 <w:lang w:val="en-US"/>
               </w:rPr>
-              <w:t>.</w:t>
-            </w:r>
-            <w:r>
-              <w:rPr>
-                <w:lang w:val="en-US"/>
-              </w:rPr>
-              <w:t>1</w:t>
+              <w:t>.1</w:t>
             </w:r>
             <w:r>
               <w:t>.3</w:t>
@@ -3362,16 +3611,11 @@
         <w:t xml:space="preserve">, [] </w:t>
       </w:r>
       <w:r>
-        <w:t>— массив</w:t>
-      </w:r>
-      <w:proofErr w:type="gramStart"/>
-      <w:r>
-        <w:t xml:space="preserve">, </w:t>
+        <w:t xml:space="preserve">— массив, </w:t>
       </w:r>
       <w:r>
         <w:t xml:space="preserve">{} — </w:t>
       </w:r>
-      <w:proofErr w:type="gramEnd"/>
       <w:r>
         <w:t>объект;</w:t>
       </w:r>
@@ -3467,13 +3711,8 @@
       <w:r>
         <w:t xml:space="preserve"># </w:t>
       </w:r>
-      <w:proofErr w:type="gramStart"/>
-      <w:r>
-        <w:t>заменить на индексы</w:t>
-      </w:r>
-      <w:proofErr w:type="gramEnd"/>
-      <w:r>
-        <w:t xml:space="preserve"> </w:t>
+      <w:r>
+        <w:t xml:space="preserve">заменить на индексы </w:t>
       </w:r>
       <w:r>
         <w:t>кубиков, которые нужно менять (индекс с 0)</w:t>
@@ -3483,11 +3722,6 @@
       </w:r>
     </w:p>
     <w:p>
-      <w:pPr>
-        <w:rPr>
-          <w:lang w:val="en-US"/>
-        </w:rPr>
-      </w:pPr>
       <w:r>
         <w:lastRenderedPageBreak/>
         <w:t>6)</w:t>
@@ -3541,13 +3775,8 @@
       <w:r>
         <w:t xml:space="preserve"># </w:t>
       </w:r>
-      <w:proofErr w:type="gramStart"/>
-      <w:r>
-        <w:t>заменить на идентификатор</w:t>
-      </w:r>
-      <w:proofErr w:type="gramEnd"/>
-      <w:r>
-        <w:t xml:space="preserve"> игры (</w:t>
+      <w:r>
+        <w:t>заменить на идентификатор игры (</w:t>
       </w:r>
       <w:r>
         <w:t>“</w:t>
@@ -3614,18 +3843,18 @@
         <w:t>z</w:t>
       </w:r>
       <w:r>
-        <w:t>0-9_-]{3,16}$”)</w:t>
-      </w:r>
-      <w:r>
-        <w:t xml:space="preserve">, т. е. </w:t>
+        <w:t>0-9_-]{3,</w:t>
       </w:r>
       <w:proofErr w:type="gramStart"/>
       <w:r>
-        <w:t>проверяет</w:t>
+        <w:t>16}$</w:t>
       </w:r>
       <w:proofErr w:type="gramEnd"/>
       <w:r>
-        <w:t xml:space="preserve"> есть ли что-то кроме букв латинского алфавита, цифр, дефисов и нижних подчеркиваний, а также имеет длину от 3 до 16 символов</w:t>
+        <w:t>”)</w:t>
+      </w:r>
+      <w:r>
+        <w:t>, т. е. проверяет есть ли что-то кроме букв латинского алфавита, цифр, дефисов и нижних подчеркиваний, а также имеет длину от 3 до 16 символов</w:t>
       </w:r>
       <w:r>
         <w:t>)</w:t>
@@ -3888,7 +4117,7 @@
 </file>
 
 <file path=word/numbering.xml><?xml version="1.0" encoding="utf-8"?>
-<w:numbering xmlns:wpc="http://schemas.microsoft.com/office/word/2010/wordprocessingCanvas" xmlns:mc="http://schemas.openxmlformats.org/markup-compatibility/2006" xmlns:o="urn:schemas-microsoft-com:office:office" xmlns:r="http://schemas.openxmlformats.org/officeDocument/2006/relationships" xmlns:m="http://schemas.openxmlformats.org/officeDocument/2006/math" xmlns:v="urn:schemas-microsoft-com:vml" xmlns:wp14="http://schemas.microsoft.com/office/word/2010/wordprocessingDrawing" xmlns:wp="http://schemas.openxmlformats.org/drawingml/2006/wordprocessingDrawing" xmlns:w10="urn:schemas-microsoft-com:office:word" xmlns:w="http://schemas.openxmlformats.org/wordprocessingml/2006/main" xmlns:w14="http://schemas.microsoft.com/office/word/2010/wordml" xmlns:wpg="http://schemas.microsoft.com/office/word/2010/wordprocessingGroup" xmlns:wpi="http://schemas.microsoft.com/office/word/2010/wordprocessingInk" xmlns:wne="http://schemas.microsoft.com/office/word/2006/wordml" xmlns:wps="http://schemas.microsoft.com/office/word/2010/wordprocessingShape" mc:Ignorable="w14 wp14">
+<w:numbering xmlns:wpc="http://schemas.microsoft.com/office/word/2010/wordprocessingCanvas" xmlns:mc="http://schemas.openxmlformats.org/markup-compatibility/2006" xmlns:o="urn:schemas-microsoft-com:office:office" xmlns:r="http://schemas.openxmlformats.org/officeDocument/2006/relationships" xmlns:m="http://schemas.openxmlformats.org/officeDocument/2006/math" xmlns:v="urn:schemas-microsoft-com:vml" xmlns:wp14="http://schemas.microsoft.com/office/word/2010/wordprocessingDrawing" xmlns:wp="http://schemas.openxmlformats.org/drawingml/2006/wordprocessingDrawing" xmlns:w10="urn:schemas-microsoft-com:office:word" xmlns:w="http://schemas.openxmlformats.org/wordprocessingml/2006/main" xmlns:w14="http://schemas.microsoft.com/office/word/2010/wordml" xmlns:w15="http://schemas.microsoft.com/office/word/2012/wordml" xmlns:wpg="http://schemas.microsoft.com/office/word/2010/wordprocessingGroup" xmlns:wpi="http://schemas.microsoft.com/office/word/2010/wordprocessingInk" xmlns:wne="http://schemas.microsoft.com/office/word/2006/wordml" xmlns:wps="http://schemas.microsoft.com/office/word/2010/wordprocessingShape" mc:Ignorable="w14 w15 wp14">
   <w:abstractNum w:abstractNumId="0">
     <w:nsid w:val="31694D33"/>
     <w:multiLevelType w:val="hybridMultilevel"/>
@@ -4169,7 +4398,7 @@
 </file>
 
 <file path=word/styles.xml><?xml version="1.0" encoding="utf-8"?>
-<w:styles xmlns:mc="http://schemas.openxmlformats.org/markup-compatibility/2006" xmlns:r="http://schemas.openxmlformats.org/officeDocument/2006/relationships" xmlns:w="http://schemas.openxmlformats.org/wordprocessingml/2006/main" xmlns:w14="http://schemas.microsoft.com/office/word/2010/wordml" mc:Ignorable="w14">
+<w:styles xmlns:mc="http://schemas.openxmlformats.org/markup-compatibility/2006" xmlns:r="http://schemas.openxmlformats.org/officeDocument/2006/relationships" xmlns:w="http://schemas.openxmlformats.org/wordprocessingml/2006/main" xmlns:w14="http://schemas.microsoft.com/office/word/2010/wordml" xmlns:w15="http://schemas.microsoft.com/office/word/2012/wordml" mc:Ignorable="w14 w15">
   <w:docDefaults>
     <w:rPrDefault>
       <w:rPr>
@@ -4185,144 +4414,378 @@
       </w:pPr>
     </w:pPrDefault>
   </w:docDefaults>
-  <w:latentStyles w:defLockedState="0" w:defUIPriority="99" w:defSemiHidden="1" w:defUnhideWhenUsed="1" w:defQFormat="0" w:count="267">
-    <w:lsdException w:name="Normal" w:semiHidden="0" w:uiPriority="0" w:unhideWhenUsed="0" w:qFormat="1"/>
-    <w:lsdException w:name="heading 1" w:semiHidden="0" w:uiPriority="9" w:unhideWhenUsed="0" w:qFormat="1"/>
-    <w:lsdException w:name="heading 2" w:uiPriority="9" w:qFormat="1"/>
-    <w:lsdException w:name="heading 3" w:uiPriority="9" w:qFormat="1"/>
-    <w:lsdException w:name="heading 4" w:uiPriority="9" w:qFormat="1"/>
-    <w:lsdException w:name="heading 5" w:uiPriority="9" w:qFormat="1"/>
-    <w:lsdException w:name="heading 6" w:uiPriority="9" w:qFormat="1"/>
-    <w:lsdException w:name="heading 7" w:uiPriority="9" w:qFormat="1"/>
-    <w:lsdException w:name="heading 8" w:uiPriority="9" w:qFormat="1"/>
-    <w:lsdException w:name="heading 9" w:uiPriority="9" w:qFormat="1"/>
-    <w:lsdException w:name="toc 1" w:uiPriority="39"/>
-    <w:lsdException w:name="toc 2" w:uiPriority="39"/>
-    <w:lsdException w:name="toc 3" w:uiPriority="39"/>
-    <w:lsdException w:name="toc 4" w:uiPriority="39"/>
-    <w:lsdException w:name="toc 5" w:uiPriority="39"/>
-    <w:lsdException w:name="toc 6" w:uiPriority="39"/>
-    <w:lsdException w:name="toc 7" w:uiPriority="39"/>
-    <w:lsdException w:name="toc 8" w:uiPriority="39"/>
-    <w:lsdException w:name="toc 9" w:uiPriority="39"/>
-    <w:lsdException w:name="caption" w:uiPriority="35" w:qFormat="1"/>
-    <w:lsdException w:name="Title" w:semiHidden="0" w:uiPriority="10" w:unhideWhenUsed="0" w:qFormat="1"/>
-    <w:lsdException w:name="Default Paragraph Font" w:uiPriority="1"/>
-    <w:lsdException w:name="Subtitle" w:semiHidden="0" w:uiPriority="11" w:unhideWhenUsed="0" w:qFormat="1"/>
-    <w:lsdException w:name="Strong" w:semiHidden="0" w:uiPriority="22" w:unhideWhenUsed="0" w:qFormat="1"/>
-    <w:lsdException w:name="Emphasis" w:semiHidden="0" w:uiPriority="20" w:unhideWhenUsed="0" w:qFormat="1"/>
-    <w:lsdException w:name="Table Grid" w:semiHidden="0" w:uiPriority="59" w:unhideWhenUsed="0"/>
-    <w:lsdException w:name="Placeholder Text" w:unhideWhenUsed="0"/>
-    <w:lsdException w:name="No Spacing" w:semiHidden="0" w:uiPriority="1" w:unhideWhenUsed="0" w:qFormat="1"/>
-    <w:lsdException w:name="Light Shading" w:semiHidden="0" w:uiPriority="60" w:unhideWhenUsed="0"/>
-    <w:lsdException w:name="Light List" w:semiHidden="0" w:uiPriority="61" w:unhideWhenUsed="0"/>
-    <w:lsdException w:name="Light Grid" w:semiHidden="0" w:uiPriority="62" w:unhideWhenUsed="0"/>
-    <w:lsdException w:name="Medium Shading 1" w:semiHidden="0" w:uiPriority="63" w:unhideWhenUsed="0"/>
-    <w:lsdException w:name="Medium Shading 2" w:semiHidden="0" w:uiPriority="64" w:unhideWhenUsed="0"/>
-    <w:lsdException w:name="Medium List 1" w:semiHidden="0" w:uiPriority="65" w:unhideWhenUsed="0"/>
-    <w:lsdException w:name="Medium List 2" w:semiHidden="0" w:uiPriority="66" w:unhideWhenUsed="0"/>
-    <w:lsdException w:name="Medium Grid 1" w:semiHidden="0" w:uiPriority="67" w:unhideWhenUsed="0"/>
-    <w:lsdException w:name="Medium Grid 2" w:semiHidden="0" w:uiPriority="68" w:unhideWhenUsed="0"/>
-    <w:lsdException w:name="Medium Grid 3" w:semiHidden="0" w:uiPriority="69" w:unhideWhenUsed="0"/>
-    <w:lsdException w:name="Dark List" w:semiHidden="0" w:uiPriority="70" w:unhideWhenUsed="0"/>
-    <w:lsdException w:name="Colorful Shading" w:semiHidden="0" w:uiPriority="71" w:unhideWhenUsed="0"/>
-    <w:lsdException w:name="Colorful List" w:semiHidden="0" w:uiPriority="72" w:unhideWhenUsed="0"/>
-    <w:lsdException w:name="Colorful Grid" w:semiHidden="0" w:uiPriority="73" w:unhideWhenUsed="0"/>
-    <w:lsdException w:name="Light Shading Accent 1" w:semiHidden="0" w:uiPriority="60" w:unhideWhenUsed="0"/>
-    <w:lsdException w:name="Light List Accent 1" w:semiHidden="0" w:uiPriority="61" w:unhideWhenUsed="0"/>
-    <w:lsdException w:name="Light Grid Accent 1" w:semiHidden="0" w:uiPriority="62" w:unhideWhenUsed="0"/>
-    <w:lsdException w:name="Medium Shading 1 Accent 1" w:semiHidden="0" w:uiPriority="63" w:unhideWhenUsed="0"/>
-    <w:lsdException w:name="Medium Shading 2 Accent 1" w:semiHidden="0" w:uiPriority="64" w:unhideWhenUsed="0"/>
-    <w:lsdException w:name="Medium List 1 Accent 1" w:semiHidden="0" w:uiPriority="65" w:unhideWhenUsed="0"/>
-    <w:lsdException w:name="Revision" w:unhideWhenUsed="0"/>
-    <w:lsdException w:name="List Paragraph" w:semiHidden="0" w:uiPriority="34" w:unhideWhenUsed="0" w:qFormat="1"/>
-    <w:lsdException w:name="Quote" w:semiHidden="0" w:uiPriority="29" w:unhideWhenUsed="0" w:qFormat="1"/>
-    <w:lsdException w:name="Intense Quote" w:semiHidden="0" w:uiPriority="30" w:unhideWhenUsed="0" w:qFormat="1"/>
-    <w:lsdException w:name="Medium List 2 Accent 1" w:semiHidden="0" w:uiPriority="66" w:unhideWhenUsed="0"/>
-    <w:lsdException w:name="Medium Grid 1 Accent 1" w:semiHidden="0" w:uiPriority="67" w:unhideWhenUsed="0"/>
-    <w:lsdException w:name="Medium Grid 2 Accent 1" w:semiHidden="0" w:uiPriority="68" w:unhideWhenUsed="0"/>
-    <w:lsdException w:name="Medium Grid 3 Accent 1" w:semiHidden="0" w:uiPriority="69" w:unhideWhenUsed="0"/>
-    <w:lsdException w:name="Dark List Accent 1" w:semiHidden="0" w:uiPriority="70" w:unhideWhenUsed="0"/>
-    <w:lsdException w:name="Colorful Shading Accent 1" w:semiHidden="0" w:uiPriority="71" w:unhideWhenUsed="0"/>
-    <w:lsdException w:name="Colorful List Accent 1" w:semiHidden="0" w:uiPriority="72" w:unhideWhenUsed="0"/>
-    <w:lsdException w:name="Colorful Grid Accent 1" w:semiHidden="0" w:uiPriority="73" w:unhideWhenUsed="0"/>
-    <w:lsdException w:name="Light Shading Accent 2" w:semiHidden="0" w:uiPriority="60" w:unhideWhenUsed="0"/>
-    <w:lsdException w:name="Light List Accent 2" w:semiHidden="0" w:uiPriority="61" w:unhideWhenUsed="0"/>
-    <w:lsdException w:name="Light Grid Accent 2" w:semiHidden="0" w:uiPriority="62" w:unhideWhenUsed="0"/>
-    <w:lsdException w:name="Medium Shading 1 Accent 2" w:semiHidden="0" w:uiPriority="63" w:unhideWhenUsed="0"/>
-    <w:lsdException w:name="Medium Shading 2 Accent 2" w:semiHidden="0" w:uiPriority="64" w:unhideWhenUsed="0"/>
-    <w:lsdException w:name="Medium List 1 Accent 2" w:semiHidden="0" w:uiPriority="65" w:unhideWhenUsed="0"/>
-    <w:lsdException w:name="Medium List 2 Accent 2" w:semiHidden="0" w:uiPriority="66" w:unhideWhenUsed="0"/>
-    <w:lsdException w:name="Medium Grid 1 Accent 2" w:semiHidden="0" w:uiPriority="67" w:unhideWhenUsed="0"/>
-    <w:lsdException w:name="Medium Grid 2 Accent 2" w:semiHidden="0" w:uiPriority="68" w:unhideWhenUsed="0"/>
-    <w:lsdException w:name="Medium Grid 3 Accent 2" w:semiHidden="0" w:uiPriority="69" w:unhideWhenUsed="0"/>
-    <w:lsdException w:name="Dark List Accent 2" w:semiHidden="0" w:uiPriority="70" w:unhideWhenUsed="0"/>
-    <w:lsdException w:name="Colorful Shading Accent 2" w:semiHidden="0" w:uiPriority="71" w:unhideWhenUsed="0"/>
-    <w:lsdException w:name="Colorful List Accent 2" w:semiHidden="0" w:uiPriority="72" w:unhideWhenUsed="0"/>
-    <w:lsdException w:name="Colorful Grid Accent 2" w:semiHidden="0" w:uiPriority="73" w:unhideWhenUsed="0"/>
-    <w:lsdException w:name="Light Shading Accent 3" w:semiHidden="0" w:uiPriority="60" w:unhideWhenUsed="0"/>
-    <w:lsdException w:name="Light List Accent 3" w:semiHidden="0" w:uiPriority="61" w:unhideWhenUsed="0"/>
-    <w:lsdException w:name="Light Grid Accent 3" w:semiHidden="0" w:uiPriority="62" w:unhideWhenUsed="0"/>
-    <w:lsdException w:name="Medium Shading 1 Accent 3" w:semiHidden="0" w:uiPriority="63" w:unhideWhenUsed="0"/>
-    <w:lsdException w:name="Medium Shading 2 Accent 3" w:semiHidden="0" w:uiPriority="64" w:unhideWhenUsed="0"/>
-    <w:lsdException w:name="Medium List 1 Accent 3" w:semiHidden="0" w:uiPriority="65" w:unhideWhenUsed="0"/>
-    <w:lsdException w:name="Medium List 2 Accent 3" w:semiHidden="0" w:uiPriority="66" w:unhideWhenUsed="0"/>
-    <w:lsdException w:name="Medium Grid 1 Accent 3" w:semiHidden="0" w:uiPriority="67" w:unhideWhenUsed="0"/>
-    <w:lsdException w:name="Medium Grid 2 Accent 3" w:semiHidden="0" w:uiPriority="68" w:unhideWhenUsed="0"/>
-    <w:lsdException w:name="Medium Grid 3 Accent 3" w:semiHidden="0" w:uiPriority="69" w:unhideWhenUsed="0"/>
-    <w:lsdException w:name="Dark List Accent 3" w:semiHidden="0" w:uiPriority="70" w:unhideWhenUsed="0"/>
-    <w:lsdException w:name="Colorful Shading Accent 3" w:semiHidden="0" w:uiPriority="71" w:unhideWhenUsed="0"/>
-    <w:lsdException w:name="Colorful List Accent 3" w:semiHidden="0" w:uiPriority="72" w:unhideWhenUsed="0"/>
-    <w:lsdException w:name="Colorful Grid Accent 3" w:semiHidden="0" w:uiPriority="73" w:unhideWhenUsed="0"/>
-    <w:lsdException w:name="Light Shading Accent 4" w:semiHidden="0" w:uiPriority="60" w:unhideWhenUsed="0"/>
-    <w:lsdException w:name="Light List Accent 4" w:semiHidden="0" w:uiPriority="61" w:unhideWhenUsed="0"/>
-    <w:lsdException w:name="Light Grid Accent 4" w:semiHidden="0" w:uiPriority="62" w:unhideWhenUsed="0"/>
-    <w:lsdException w:name="Medium Shading 1 Accent 4" w:semiHidden="0" w:uiPriority="63" w:unhideWhenUsed="0"/>
-    <w:lsdException w:name="Medium Shading 2 Accent 4" w:semiHidden="0" w:uiPriority="64" w:unhideWhenUsed="0"/>
-    <w:lsdException w:name="Medium List 1 Accent 4" w:semiHidden="0" w:uiPriority="65" w:unhideWhenUsed="0"/>
-    <w:lsdException w:name="Medium List 2 Accent 4" w:semiHidden="0" w:uiPriority="66" w:unhideWhenUsed="0"/>
-    <w:lsdException w:name="Medium Grid 1 Accent 4" w:semiHidden="0" w:uiPriority="67" w:unhideWhenUsed="0"/>
-    <w:lsdException w:name="Medium Grid 2 Accent 4" w:semiHidden="0" w:uiPriority="68" w:unhideWhenUsed="0"/>
-    <w:lsdException w:name="Medium Grid 3 Accent 4" w:semiHidden="0" w:uiPriority="69" w:unhideWhenUsed="0"/>
-    <w:lsdException w:name="Dark List Accent 4" w:semiHidden="0" w:uiPriority="70" w:unhideWhenUsed="0"/>
-    <w:lsdException w:name="Colorful Shading Accent 4" w:semiHidden="0" w:uiPriority="71" w:unhideWhenUsed="0"/>
-    <w:lsdException w:name="Colorful List Accent 4" w:semiHidden="0" w:uiPriority="72" w:unhideWhenUsed="0"/>
-    <w:lsdException w:name="Colorful Grid Accent 4" w:semiHidden="0" w:uiPriority="73" w:unhideWhenUsed="0"/>
-    <w:lsdException w:name="Light Shading Accent 5" w:semiHidden="0" w:uiPriority="60" w:unhideWhenUsed="0"/>
-    <w:lsdException w:name="Light List Accent 5" w:semiHidden="0" w:uiPriority="61" w:unhideWhenUsed="0"/>
-    <w:lsdException w:name="Light Grid Accent 5" w:semiHidden="0" w:uiPriority="62" w:unhideWhenUsed="0"/>
-    <w:lsdException w:name="Medium Shading 1 Accent 5" w:semiHidden="0" w:uiPriority="63" w:unhideWhenUsed="0"/>
-    <w:lsdException w:name="Medium Shading 2 Accent 5" w:semiHidden="0" w:uiPriority="64" w:unhideWhenUsed="0"/>
-    <w:lsdException w:name="Medium List 1 Accent 5" w:semiHidden="0" w:uiPriority="65" w:unhideWhenUsed="0"/>
-    <w:lsdException w:name="Medium List 2 Accent 5" w:semiHidden="0" w:uiPriority="66" w:unhideWhenUsed="0"/>
-    <w:lsdException w:name="Medium Grid 1 Accent 5" w:semiHidden="0" w:uiPriority="67" w:unhideWhenUsed="0"/>
-    <w:lsdException w:name="Medium Grid 2 Accent 5" w:semiHidden="0" w:uiPriority="68" w:unhideWhenUsed="0"/>
-    <w:lsdException w:name="Medium Grid 3 Accent 5" w:semiHidden="0" w:uiPriority="69" w:unhideWhenUsed="0"/>
-    <w:lsdException w:name="Dark List Accent 5" w:semiHidden="0" w:uiPriority="70" w:unhideWhenUsed="0"/>
-    <w:lsdException w:name="Colorful Shading Accent 5" w:semiHidden="0" w:uiPriority="71" w:unhideWhenUsed="0"/>
-    <w:lsdException w:name="Colorful List Accent 5" w:semiHidden="0" w:uiPriority="72" w:unhideWhenUsed="0"/>
-    <w:lsdException w:name="Colorful Grid Accent 5" w:semiHidden="0" w:uiPriority="73" w:unhideWhenUsed="0"/>
-    <w:lsdException w:name="Light Shading Accent 6" w:semiHidden="0" w:uiPriority="60" w:unhideWhenUsed="0"/>
-    <w:lsdException w:name="Light List Accent 6" w:semiHidden="0" w:uiPriority="61" w:unhideWhenUsed="0"/>
-    <w:lsdException w:name="Light Grid Accent 6" w:semiHidden="0" w:uiPriority="62" w:unhideWhenUsed="0"/>
-    <w:lsdException w:name="Medium Shading 1 Accent 6" w:semiHidden="0" w:uiPriority="63" w:unhideWhenUsed="0"/>
-    <w:lsdException w:name="Medium Shading 2 Accent 6" w:semiHidden="0" w:uiPriority="64" w:unhideWhenUsed="0"/>
-    <w:lsdException w:name="Medium List 1 Accent 6" w:semiHidden="0" w:uiPriority="65" w:unhideWhenUsed="0"/>
-    <w:lsdException w:name="Medium List 2 Accent 6" w:semiHidden="0" w:uiPriority="66" w:unhideWhenUsed="0"/>
-    <w:lsdException w:name="Medium Grid 1 Accent 6" w:semiHidden="0" w:uiPriority="67" w:unhideWhenUsed="0"/>
-    <w:lsdException w:name="Medium Grid 2 Accent 6" w:semiHidden="0" w:uiPriority="68" w:unhideWhenUsed="0"/>
-    <w:lsdException w:name="Medium Grid 3 Accent 6" w:semiHidden="0" w:uiPriority="69" w:unhideWhenUsed="0"/>
-    <w:lsdException w:name="Dark List Accent 6" w:semiHidden="0" w:uiPriority="70" w:unhideWhenUsed="0"/>
-    <w:lsdException w:name="Colorful Shading Accent 6" w:semiHidden="0" w:uiPriority="71" w:unhideWhenUsed="0"/>
-    <w:lsdException w:name="Colorful List Accent 6" w:semiHidden="0" w:uiPriority="72" w:unhideWhenUsed="0"/>
-    <w:lsdException w:name="Colorful Grid Accent 6" w:semiHidden="0" w:uiPriority="73" w:unhideWhenUsed="0"/>
-    <w:lsdException w:name="Subtle Emphasis" w:semiHidden="0" w:uiPriority="19" w:unhideWhenUsed="0" w:qFormat="1"/>
-    <w:lsdException w:name="Intense Emphasis" w:semiHidden="0" w:uiPriority="21" w:unhideWhenUsed="0" w:qFormat="1"/>
-    <w:lsdException w:name="Subtle Reference" w:semiHidden="0" w:uiPriority="31" w:unhideWhenUsed="0" w:qFormat="1"/>
-    <w:lsdException w:name="Intense Reference" w:semiHidden="0" w:uiPriority="32" w:unhideWhenUsed="0" w:qFormat="1"/>
-    <w:lsdException w:name="Book Title" w:semiHidden="0" w:uiPriority="33" w:unhideWhenUsed="0" w:qFormat="1"/>
-    <w:lsdException w:name="Bibliography" w:uiPriority="37"/>
-    <w:lsdException w:name="TOC Heading" w:uiPriority="39" w:qFormat="1"/>
+  <w:latentStyles w:defLockedState="0" w:defUIPriority="99" w:defSemiHidden="0" w:defUnhideWhenUsed="0" w:defQFormat="0" w:count="371">
+    <w:lsdException w:name="Normal" w:uiPriority="0" w:qFormat="1"/>
+    <w:lsdException w:name="heading 1" w:uiPriority="9" w:qFormat="1"/>
+    <w:lsdException w:name="heading 2" w:semiHidden="1" w:uiPriority="9" w:unhideWhenUsed="1" w:qFormat="1"/>
+    <w:lsdException w:name="heading 3" w:semiHidden="1" w:uiPriority="9" w:unhideWhenUsed="1" w:qFormat="1"/>
+    <w:lsdException w:name="heading 4" w:semiHidden="1" w:uiPriority="9" w:unhideWhenUsed="1" w:qFormat="1"/>
+    <w:lsdException w:name="heading 5" w:semiHidden="1" w:uiPriority="9" w:unhideWhenUsed="1" w:qFormat="1"/>
+    <w:lsdException w:name="heading 6" w:semiHidden="1" w:uiPriority="9" w:unhideWhenUsed="1" w:qFormat="1"/>
+    <w:lsdException w:name="heading 7" w:semiHidden="1" w:uiPriority="9" w:unhideWhenUsed="1" w:qFormat="1"/>
+    <w:lsdException w:name="heading 8" w:semiHidden="1" w:uiPriority="9" w:unhideWhenUsed="1" w:qFormat="1"/>
+    <w:lsdException w:name="heading 9" w:semiHidden="1" w:uiPriority="9" w:unhideWhenUsed="1" w:qFormat="1"/>
+    <w:lsdException w:name="index 1" w:semiHidden="1" w:unhideWhenUsed="1"/>
+    <w:lsdException w:name="index 2" w:semiHidden="1" w:unhideWhenUsed="1"/>
+    <w:lsdException w:name="index 3" w:semiHidden="1" w:unhideWhenUsed="1"/>
+    <w:lsdException w:name="index 4" w:semiHidden="1" w:unhideWhenUsed="1"/>
+    <w:lsdException w:name="index 5" w:semiHidden="1" w:unhideWhenUsed="1"/>
+    <w:lsdException w:name="index 6" w:semiHidden="1" w:unhideWhenUsed="1"/>
+    <w:lsdException w:name="index 7" w:semiHidden="1" w:unhideWhenUsed="1"/>
+    <w:lsdException w:name="index 8" w:semiHidden="1" w:unhideWhenUsed="1"/>
+    <w:lsdException w:name="index 9" w:semiHidden="1" w:unhideWhenUsed="1"/>
+    <w:lsdException w:name="toc 1" w:semiHidden="1" w:uiPriority="39" w:unhideWhenUsed="1"/>
+    <w:lsdException w:name="toc 2" w:semiHidden="1" w:uiPriority="39" w:unhideWhenUsed="1"/>
+    <w:lsdException w:name="toc 3" w:semiHidden="1" w:uiPriority="39" w:unhideWhenUsed="1"/>
+    <w:lsdException w:name="toc 4" w:semiHidden="1" w:uiPriority="39" w:unhideWhenUsed="1"/>
+    <w:lsdException w:name="toc 5" w:semiHidden="1" w:uiPriority="39" w:unhideWhenUsed="1"/>
+    <w:lsdException w:name="toc 6" w:semiHidden="1" w:uiPriority="39" w:unhideWhenUsed="1"/>
+    <w:lsdException w:name="toc 7" w:semiHidden="1" w:uiPriority="39" w:unhideWhenUsed="1"/>
+    <w:lsdException w:name="toc 8" w:semiHidden="1" w:uiPriority="39" w:unhideWhenUsed="1"/>
+    <w:lsdException w:name="toc 9" w:semiHidden="1" w:uiPriority="39" w:unhideWhenUsed="1"/>
+    <w:lsdException w:name="Normal Indent" w:semiHidden="1" w:unhideWhenUsed="1"/>
+    <w:lsdException w:name="footnote text" w:semiHidden="1" w:unhideWhenUsed="1"/>
+    <w:lsdException w:name="annotation text" w:semiHidden="1" w:unhideWhenUsed="1"/>
+    <w:lsdException w:name="header" w:semiHidden="1" w:unhideWhenUsed="1"/>
+    <w:lsdException w:name="footer" w:semiHidden="1" w:unhideWhenUsed="1"/>
+    <w:lsdException w:name="index heading" w:semiHidden="1" w:unhideWhenUsed="1"/>
+    <w:lsdException w:name="caption" w:semiHidden="1" w:uiPriority="35" w:unhideWhenUsed="1" w:qFormat="1"/>
+    <w:lsdException w:name="table of figures" w:semiHidden="1" w:unhideWhenUsed="1"/>
+    <w:lsdException w:name="envelope address" w:semiHidden="1" w:unhideWhenUsed="1"/>
+    <w:lsdException w:name="envelope return" w:semiHidden="1" w:unhideWhenUsed="1"/>
+    <w:lsdException w:name="footnote reference" w:semiHidden="1" w:unhideWhenUsed="1"/>
+    <w:lsdException w:name="annotation reference" w:semiHidden="1" w:unhideWhenUsed="1"/>
+    <w:lsdException w:name="line number" w:semiHidden="1" w:unhideWhenUsed="1"/>
+    <w:lsdException w:name="page number" w:semiHidden="1" w:unhideWhenUsed="1"/>
+    <w:lsdException w:name="endnote reference" w:semiHidden="1" w:unhideWhenUsed="1"/>
+    <w:lsdException w:name="endnote text" w:semiHidden="1" w:unhideWhenUsed="1"/>
+    <w:lsdException w:name="table of authorities" w:semiHidden="1" w:unhideWhenUsed="1"/>
+    <w:lsdException w:name="macro" w:semiHidden="1" w:unhideWhenUsed="1"/>
+    <w:lsdException w:name="toa heading" w:semiHidden="1" w:unhideWhenUsed="1"/>
+    <w:lsdException w:name="List" w:semiHidden="1" w:unhideWhenUsed="1"/>
+    <w:lsdException w:name="List Bullet" w:semiHidden="1" w:unhideWhenUsed="1"/>
+    <w:lsdException w:name="List Number" w:semiHidden="1" w:unhideWhenUsed="1"/>
+    <w:lsdException w:name="List 2" w:semiHidden="1" w:unhideWhenUsed="1"/>
+    <w:lsdException w:name="List 3" w:semiHidden="1" w:unhideWhenUsed="1"/>
+    <w:lsdException w:name="List 4" w:semiHidden="1" w:unhideWhenUsed="1"/>
+    <w:lsdException w:name="List 5" w:semiHidden="1" w:unhideWhenUsed="1"/>
+    <w:lsdException w:name="List Bullet 2" w:semiHidden="1" w:unhideWhenUsed="1"/>
+    <w:lsdException w:name="List Bullet 3" w:semiHidden="1" w:unhideWhenUsed="1"/>
+    <w:lsdException w:name="List Bullet 4" w:semiHidden="1" w:unhideWhenUsed="1"/>
+    <w:lsdException w:name="List Bullet 5" w:semiHidden="1" w:unhideWhenUsed="1"/>
+    <w:lsdException w:name="List Number 2" w:semiHidden="1" w:unhideWhenUsed="1"/>
+    <w:lsdException w:name="List Number 3" w:semiHidden="1" w:unhideWhenUsed="1"/>
+    <w:lsdException w:name="List Number 4" w:semiHidden="1" w:unhideWhenUsed="1"/>
+    <w:lsdException w:name="List Number 5" w:semiHidden="1" w:unhideWhenUsed="1"/>
+    <w:lsdException w:name="Title" w:uiPriority="10" w:qFormat="1"/>
+    <w:lsdException w:name="Closing" w:semiHidden="1" w:unhideWhenUsed="1"/>
+    <w:lsdException w:name="Signature" w:semiHidden="1" w:unhideWhenUsed="1"/>
+    <w:lsdException w:name="Default Paragraph Font" w:semiHidden="1" w:uiPriority="1" w:unhideWhenUsed="1"/>
+    <w:lsdException w:name="Body Text" w:semiHidden="1" w:unhideWhenUsed="1"/>
+    <w:lsdException w:name="Body Text Indent" w:semiHidden="1" w:unhideWhenUsed="1"/>
+    <w:lsdException w:name="List Continue" w:semiHidden="1" w:unhideWhenUsed="1"/>
+    <w:lsdException w:name="List Continue 2" w:semiHidden="1" w:unhideWhenUsed="1"/>
+    <w:lsdException w:name="List Continue 3" w:semiHidden="1" w:unhideWhenUsed="1"/>
+    <w:lsdException w:name="List Continue 4" w:semiHidden="1" w:unhideWhenUsed="1"/>
+    <w:lsdException w:name="List Continue 5" w:semiHidden="1" w:unhideWhenUsed="1"/>
+    <w:lsdException w:name="Message Header" w:semiHidden="1" w:unhideWhenUsed="1"/>
+    <w:lsdException w:name="Subtitle" w:uiPriority="11" w:qFormat="1"/>
+    <w:lsdException w:name="Salutation" w:semiHidden="1" w:unhideWhenUsed="1"/>
+    <w:lsdException w:name="Date" w:semiHidden="1" w:unhideWhenUsed="1"/>
+    <w:lsdException w:name="Body Text First Indent" w:semiHidden="1" w:unhideWhenUsed="1"/>
+    <w:lsdException w:name="Body Text First Indent 2" w:semiHidden="1" w:unhideWhenUsed="1"/>
+    <w:lsdException w:name="Note Heading" w:semiHidden="1" w:unhideWhenUsed="1"/>
+    <w:lsdException w:name="Body Text 2" w:semiHidden="1" w:unhideWhenUsed="1"/>
+    <w:lsdException w:name="Body Text 3" w:semiHidden="1" w:unhideWhenUsed="1"/>
+    <w:lsdException w:name="Body Text Indent 2" w:semiHidden="1" w:unhideWhenUsed="1"/>
+    <w:lsdException w:name="Body Text Indent 3" w:semiHidden="1" w:unhideWhenUsed="1"/>
+    <w:lsdException w:name="Block Text" w:semiHidden="1" w:unhideWhenUsed="1"/>
+    <w:lsdException w:name="Hyperlink" w:semiHidden="1" w:unhideWhenUsed="1"/>
+    <w:lsdException w:name="FollowedHyperlink" w:semiHidden="1" w:unhideWhenUsed="1"/>
+    <w:lsdException w:name="Strong" w:uiPriority="22" w:qFormat="1"/>
+    <w:lsdException w:name="Emphasis" w:uiPriority="20" w:qFormat="1"/>
+    <w:lsdException w:name="Document Map" w:semiHidden="1" w:unhideWhenUsed="1"/>
+    <w:lsdException w:name="Plain Text" w:semiHidden="1" w:unhideWhenUsed="1"/>
+    <w:lsdException w:name="E-mail Signature" w:semiHidden="1" w:unhideWhenUsed="1"/>
+    <w:lsdException w:name="HTML Top of Form" w:semiHidden="1" w:unhideWhenUsed="1"/>
+    <w:lsdException w:name="HTML Bottom of Form" w:semiHidden="1" w:unhideWhenUsed="1"/>
+    <w:lsdException w:name="Normal (Web)" w:semiHidden="1" w:unhideWhenUsed="1"/>
+    <w:lsdException w:name="HTML Acronym" w:semiHidden="1" w:unhideWhenUsed="1"/>
+    <w:lsdException w:name="HTML Address" w:semiHidden="1" w:unhideWhenUsed="1"/>
+    <w:lsdException w:name="HTML Cite" w:semiHidden="1" w:unhideWhenUsed="1"/>
+    <w:lsdException w:name="HTML Code" w:semiHidden="1" w:unhideWhenUsed="1"/>
+    <w:lsdException w:name="HTML Definition" w:semiHidden="1" w:unhideWhenUsed="1"/>
+    <w:lsdException w:name="HTML Keyboard" w:semiHidden="1" w:unhideWhenUsed="1"/>
+    <w:lsdException w:name="HTML Preformatted" w:semiHidden="1" w:unhideWhenUsed="1"/>
+    <w:lsdException w:name="HTML Sample" w:semiHidden="1" w:unhideWhenUsed="1"/>
+    <w:lsdException w:name="HTML Typewriter" w:semiHidden="1" w:unhideWhenUsed="1"/>
+    <w:lsdException w:name="HTML Variable" w:semiHidden="1" w:unhideWhenUsed="1"/>
+    <w:lsdException w:name="Normal Table" w:semiHidden="1" w:unhideWhenUsed="1"/>
+    <w:lsdException w:name="annotation subject" w:semiHidden="1" w:unhideWhenUsed="1"/>
+    <w:lsdException w:name="No List" w:semiHidden="1" w:unhideWhenUsed="1"/>
+    <w:lsdException w:name="Outline List 1" w:semiHidden="1" w:unhideWhenUsed="1"/>
+    <w:lsdException w:name="Outline List 2" w:semiHidden="1" w:unhideWhenUsed="1"/>
+    <w:lsdException w:name="Outline List 3" w:semiHidden="1" w:unhideWhenUsed="1"/>
+    <w:lsdException w:name="Table Simple 1" w:semiHidden="1" w:unhideWhenUsed="1"/>
+    <w:lsdException w:name="Table Simple 2" w:semiHidden="1" w:unhideWhenUsed="1"/>
+    <w:lsdException w:name="Table Simple 3" w:semiHidden="1" w:unhideWhenUsed="1"/>
+    <w:lsdException w:name="Table Classic 1" w:semiHidden="1" w:unhideWhenUsed="1"/>
+    <w:lsdException w:name="Table Classic 2" w:semiHidden="1" w:unhideWhenUsed="1"/>
+    <w:lsdException w:name="Table Classic 3" w:semiHidden="1" w:unhideWhenUsed="1"/>
+    <w:lsdException w:name="Table Classic 4" w:semiHidden="1" w:unhideWhenUsed="1"/>
+    <w:lsdException w:name="Table Colorful 1" w:semiHidden="1" w:unhideWhenUsed="1"/>
+    <w:lsdException w:name="Table Colorful 2" w:semiHidden="1" w:unhideWhenUsed="1"/>
+    <w:lsdException w:name="Table Colorful 3" w:semiHidden="1" w:unhideWhenUsed="1"/>
+    <w:lsdException w:name="Table Columns 1" w:semiHidden="1" w:unhideWhenUsed="1"/>
+    <w:lsdException w:name="Table Columns 2" w:semiHidden="1" w:unhideWhenUsed="1"/>
+    <w:lsdException w:name="Table Columns 3" w:semiHidden="1" w:unhideWhenUsed="1"/>
+    <w:lsdException w:name="Table Columns 4" w:semiHidden="1" w:unhideWhenUsed="1"/>
+    <w:lsdException w:name="Table Columns 5" w:semiHidden="1" w:unhideWhenUsed="1"/>
+    <w:lsdException w:name="Table Grid 1" w:semiHidden="1" w:unhideWhenUsed="1"/>
+    <w:lsdException w:name="Table Grid 2" w:semiHidden="1" w:unhideWhenUsed="1"/>
+    <w:lsdException w:name="Table Grid 3" w:semiHidden="1" w:unhideWhenUsed="1"/>
+    <w:lsdException w:name="Table Grid 4" w:semiHidden="1" w:unhideWhenUsed="1"/>
+    <w:lsdException w:name="Table Grid 5" w:semiHidden="1" w:unhideWhenUsed="1"/>
+    <w:lsdException w:name="Table Grid 6" w:semiHidden="1" w:unhideWhenUsed="1"/>
+    <w:lsdException w:name="Table Grid 7" w:semiHidden="1" w:unhideWhenUsed="1"/>
+    <w:lsdException w:name="Table Grid 8" w:semiHidden="1" w:unhideWhenUsed="1"/>
+    <w:lsdException w:name="Table List 1" w:semiHidden="1" w:unhideWhenUsed="1"/>
+    <w:lsdException w:name="Table List 2" w:semiHidden="1" w:unhideWhenUsed="1"/>
+    <w:lsdException w:name="Table List 3" w:semiHidden="1" w:unhideWhenUsed="1"/>
+    <w:lsdException w:name="Table List 4" w:semiHidden="1" w:unhideWhenUsed="1"/>
+    <w:lsdException w:name="Table List 5" w:semiHidden="1" w:unhideWhenUsed="1"/>
+    <w:lsdException w:name="Table List 6" w:semiHidden="1" w:unhideWhenUsed="1"/>
+    <w:lsdException w:name="Table List 7" w:semiHidden="1" w:unhideWhenUsed="1"/>
+    <w:lsdException w:name="Table List 8" w:semiHidden="1" w:unhideWhenUsed="1"/>
+    <w:lsdException w:name="Table 3D effects 1" w:semiHidden="1" w:unhideWhenUsed="1"/>
+    <w:lsdException w:name="Table 3D effects 2" w:semiHidden="1" w:unhideWhenUsed="1"/>
+    <w:lsdException w:name="Table 3D effects 3" w:semiHidden="1" w:unhideWhenUsed="1"/>
+    <w:lsdException w:name="Table Contemporary" w:semiHidden="1" w:unhideWhenUsed="1"/>
+    <w:lsdException w:name="Table Elegant" w:semiHidden="1" w:unhideWhenUsed="1"/>
+    <w:lsdException w:name="Table Professional" w:semiHidden="1" w:unhideWhenUsed="1"/>
+    <w:lsdException w:name="Table Subtle 1" w:semiHidden="1" w:unhideWhenUsed="1"/>
+    <w:lsdException w:name="Table Subtle 2" w:semiHidden="1" w:unhideWhenUsed="1"/>
+    <w:lsdException w:name="Table Web 1" w:semiHidden="1" w:unhideWhenUsed="1"/>
+    <w:lsdException w:name="Table Web 2" w:semiHidden="1" w:unhideWhenUsed="1"/>
+    <w:lsdException w:name="Table Web 3" w:semiHidden="1" w:unhideWhenUsed="1"/>
+    <w:lsdException w:name="Balloon Text" w:semiHidden="1" w:unhideWhenUsed="1"/>
+    <w:lsdException w:name="Table Grid" w:uiPriority="59"/>
+    <w:lsdException w:name="Table Theme" w:semiHidden="1" w:unhideWhenUsed="1"/>
+    <w:lsdException w:name="Placeholder Text" w:semiHidden="1"/>
+    <w:lsdException w:name="No Spacing" w:uiPriority="1" w:qFormat="1"/>
+    <w:lsdException w:name="Light Shading" w:uiPriority="60"/>
+    <w:lsdException w:name="Light List" w:uiPriority="61"/>
+    <w:lsdException w:name="Light Grid" w:uiPriority="62"/>
+    <w:lsdException w:name="Medium Shading 1" w:uiPriority="63"/>
+    <w:lsdException w:name="Medium Shading 2" w:uiPriority="64"/>
+    <w:lsdException w:name="Medium List 1" w:uiPriority="65"/>
+    <w:lsdException w:name="Medium List 2" w:uiPriority="66"/>
+    <w:lsdException w:name="Medium Grid 1" w:uiPriority="67"/>
+    <w:lsdException w:name="Medium Grid 2" w:uiPriority="68"/>
+    <w:lsdException w:name="Medium Grid 3" w:uiPriority="69"/>
+    <w:lsdException w:name="Dark List" w:uiPriority="70"/>
+    <w:lsdException w:name="Colorful Shading" w:uiPriority="71"/>
+    <w:lsdException w:name="Colorful List" w:uiPriority="72"/>
+    <w:lsdException w:name="Colorful Grid" w:uiPriority="73"/>
+    <w:lsdException w:name="Light Shading Accent 1" w:uiPriority="60"/>
+    <w:lsdException w:name="Light List Accent 1" w:uiPriority="61"/>
+    <w:lsdException w:name="Light Grid Accent 1" w:uiPriority="62"/>
+    <w:lsdException w:name="Medium Shading 1 Accent 1" w:uiPriority="63"/>
+    <w:lsdException w:name="Medium Shading 2 Accent 1" w:uiPriority="64"/>
+    <w:lsdException w:name="Medium List 1 Accent 1" w:uiPriority="65"/>
+    <w:lsdException w:name="Revision" w:semiHidden="1"/>
+    <w:lsdException w:name="List Paragraph" w:uiPriority="34" w:qFormat="1"/>
+    <w:lsdException w:name="Quote" w:uiPriority="29" w:qFormat="1"/>
+    <w:lsdException w:name="Intense Quote" w:uiPriority="30" w:qFormat="1"/>
+    <w:lsdException w:name="Medium List 2 Accent 1" w:uiPriority="66"/>
+    <w:lsdException w:name="Medium Grid 1 Accent 1" w:uiPriority="67"/>
+    <w:lsdException w:name="Medium Grid 2 Accent 1" w:uiPriority="68"/>
+    <w:lsdException w:name="Medium Grid 3 Accent 1" w:uiPriority="69"/>
+    <w:lsdException w:name="Dark List Accent 1" w:uiPriority="70"/>
+    <w:lsdException w:name="Colorful Shading Accent 1" w:uiPriority="71"/>
+    <w:lsdException w:name="Colorful List Accent 1" w:uiPriority="72"/>
+    <w:lsdException w:name="Colorful Grid Accent 1" w:uiPriority="73"/>
+    <w:lsdException w:name="Light Shading Accent 2" w:uiPriority="60"/>
+    <w:lsdException w:name="Light List Accent 2" w:uiPriority="61"/>
+    <w:lsdException w:name="Light Grid Accent 2" w:uiPriority="62"/>
+    <w:lsdException w:name="Medium Shading 1 Accent 2" w:uiPriority="63"/>
+    <w:lsdException w:name="Medium Shading 2 Accent 2" w:uiPriority="64"/>
+    <w:lsdException w:name="Medium List 1 Accent 2" w:uiPriority="65"/>
+    <w:lsdException w:name="Medium List 2 Accent 2" w:uiPriority="66"/>
+    <w:lsdException w:name="Medium Grid 1 Accent 2" w:uiPriority="67"/>
+    <w:lsdException w:name="Medium Grid 2 Accent 2" w:uiPriority="68"/>
+    <w:lsdException w:name="Medium Grid 3 Accent 2" w:uiPriority="69"/>
+    <w:lsdException w:name="Dark List Accent 2" w:uiPriority="70"/>
+    <w:lsdException w:name="Colorful Shading Accent 2" w:uiPriority="71"/>
+    <w:lsdException w:name="Colorful List Accent 2" w:uiPriority="72"/>
+    <w:lsdException w:name="Colorful Grid Accent 2" w:uiPriority="73"/>
+    <w:lsdException w:name="Light Shading Accent 3" w:uiPriority="60"/>
+    <w:lsdException w:name="Light List Accent 3" w:uiPriority="61"/>
+    <w:lsdException w:name="Light Grid Accent 3" w:uiPriority="62"/>
+    <w:lsdException w:name="Medium Shading 1 Accent 3" w:uiPriority="63"/>
+    <w:lsdException w:name="Medium Shading 2 Accent 3" w:uiPriority="64"/>
+    <w:lsdException w:name="Medium List 1 Accent 3" w:uiPriority="65"/>
+    <w:lsdException w:name="Medium List 2 Accent 3" w:uiPriority="66"/>
+    <w:lsdException w:name="Medium Grid 1 Accent 3" w:uiPriority="67"/>
+    <w:lsdException w:name="Medium Grid 2 Accent 3" w:uiPriority="68"/>
+    <w:lsdException w:name="Medium Grid 3 Accent 3" w:uiPriority="69"/>
+    <w:lsdException w:name="Dark List Accent 3" w:uiPriority="70"/>
+    <w:lsdException w:name="Colorful Shading Accent 3" w:uiPriority="71"/>
+    <w:lsdException w:name="Colorful List Accent 3" w:uiPriority="72"/>
+    <w:lsdException w:name="Colorful Grid Accent 3" w:uiPriority="73"/>
+    <w:lsdException w:name="Light Shading Accent 4" w:uiPriority="60"/>
+    <w:lsdException w:name="Light List Accent 4" w:uiPriority="61"/>
+    <w:lsdException w:name="Light Grid Accent 4" w:uiPriority="62"/>
+    <w:lsdException w:name="Medium Shading 1 Accent 4" w:uiPriority="63"/>
+    <w:lsdException w:name="Medium Shading 2 Accent 4" w:uiPriority="64"/>
+    <w:lsdException w:name="Medium List 1 Accent 4" w:uiPriority="65"/>
+    <w:lsdException w:name="Medium List 2 Accent 4" w:uiPriority="66"/>
+    <w:lsdException w:name="Medium Grid 1 Accent 4" w:uiPriority="67"/>
+    <w:lsdException w:name="Medium Grid 2 Accent 4" w:uiPriority="68"/>
+    <w:lsdException w:name="Medium Grid 3 Accent 4" w:uiPriority="69"/>
+    <w:lsdException w:name="Dark List Accent 4" w:uiPriority="70"/>
+    <w:lsdException w:name="Colorful Shading Accent 4" w:uiPriority="71"/>
+    <w:lsdException w:name="Colorful List Accent 4" w:uiPriority="72"/>
+    <w:lsdException w:name="Colorful Grid Accent 4" w:uiPriority="73"/>
+    <w:lsdException w:name="Light Shading Accent 5" w:uiPriority="60"/>
+    <w:lsdException w:name="Light List Accent 5" w:uiPriority="61"/>
+    <w:lsdException w:name="Light Grid Accent 5" w:uiPriority="62"/>
+    <w:lsdException w:name="Medium Shading 1 Accent 5" w:uiPriority="63"/>
+    <w:lsdException w:name="Medium Shading 2 Accent 5" w:uiPriority="64"/>
+    <w:lsdException w:name="Medium List 1 Accent 5" w:uiPriority="65"/>
+    <w:lsdException w:name="Medium List 2 Accent 5" w:uiPriority="66"/>
+    <w:lsdException w:name="Medium Grid 1 Accent 5" w:uiPriority="67"/>
+    <w:lsdException w:name="Medium Grid 2 Accent 5" w:uiPriority="68"/>
+    <w:lsdException w:name="Medium Grid 3 Accent 5" w:uiPriority="69"/>
+    <w:lsdException w:name="Dark List Accent 5" w:uiPriority="70"/>
+    <w:lsdException w:name="Colorful Shading Accent 5" w:uiPriority="71"/>
+    <w:lsdException w:name="Colorful List Accent 5" w:uiPriority="72"/>
+    <w:lsdException w:name="Colorful Grid Accent 5" w:uiPriority="73"/>
+    <w:lsdException w:name="Light Shading Accent 6" w:uiPriority="60"/>
+    <w:lsdException w:name="Light List Accent 6" w:uiPriority="61"/>
+    <w:lsdException w:name="Light Grid Accent 6" w:uiPriority="62"/>
+    <w:lsdException w:name="Medium Shading 1 Accent 6" w:uiPriority="63"/>
+    <w:lsdException w:name="Medium Shading 2 Accent 6" w:uiPriority="64"/>
+    <w:lsdException w:name="Medium List 1 Accent 6" w:uiPriority="65"/>
+    <w:lsdException w:name="Medium List 2 Accent 6" w:uiPriority="66"/>
+    <w:lsdException w:name="Medium Grid 1 Accent 6" w:uiPriority="67"/>
+    <w:lsdException w:name="Medium Grid 2 Accent 6" w:uiPriority="68"/>
+    <w:lsdException w:name="Medium Grid 3 Accent 6" w:uiPriority="69"/>
+    <w:lsdException w:name="Dark List Accent 6" w:uiPriority="70"/>
+    <w:lsdException w:name="Colorful Shading Accent 6" w:uiPriority="71"/>
+    <w:lsdException w:name="Colorful List Accent 6" w:uiPriority="72"/>
+    <w:lsdException w:name="Colorful Grid Accent 6" w:uiPriority="73"/>
+    <w:lsdException w:name="Subtle Emphasis" w:uiPriority="19" w:qFormat="1"/>
+    <w:lsdException w:name="Intense Emphasis" w:uiPriority="21" w:qFormat="1"/>
+    <w:lsdException w:name="Subtle Reference" w:uiPriority="31" w:qFormat="1"/>
+    <w:lsdException w:name="Intense Reference" w:uiPriority="32" w:qFormat="1"/>
+    <w:lsdException w:name="Book Title" w:uiPriority="33" w:qFormat="1"/>
+    <w:lsdException w:name="Bibliography" w:semiHidden="1" w:uiPriority="37" w:unhideWhenUsed="1"/>
+    <w:lsdException w:name="TOC Heading" w:semiHidden="1" w:uiPriority="39" w:unhideWhenUsed="1" w:qFormat="1"/>
+    <w:lsdException w:name="Plain Table 1" w:uiPriority="41"/>
+    <w:lsdException w:name="Plain Table 2" w:uiPriority="42"/>
+    <w:lsdException w:name="Plain Table 3" w:uiPriority="43"/>
+    <w:lsdException w:name="Plain Table 4" w:uiPriority="44"/>
+    <w:lsdException w:name="Plain Table 5" w:uiPriority="45"/>
+    <w:lsdException w:name="Grid Table Light" w:uiPriority="40"/>
+    <w:lsdException w:name="Grid Table 1 Light" w:uiPriority="46"/>
+    <w:lsdException w:name="Grid Table 2" w:uiPriority="47"/>
+    <w:lsdException w:name="Grid Table 3" w:uiPriority="48"/>
+    <w:lsdException w:name="Grid Table 4" w:uiPriority="49"/>
+    <w:lsdException w:name="Grid Table 5 Dark" w:uiPriority="50"/>
+    <w:lsdException w:name="Grid Table 6 Colorful" w:uiPriority="51"/>
+    <w:lsdException w:name="Grid Table 7 Colorful" w:uiPriority="52"/>
+    <w:lsdException w:name="Grid Table 1 Light Accent 1" w:uiPriority="46"/>
+    <w:lsdException w:name="Grid Table 2 Accent 1" w:uiPriority="47"/>
+    <w:lsdException w:name="Grid Table 3 Accent 1" w:uiPriority="48"/>
+    <w:lsdException w:name="Grid Table 4 Accent 1" w:uiPriority="49"/>
+    <w:lsdException w:name="Grid Table 5 Dark Accent 1" w:uiPriority="50"/>
+    <w:lsdException w:name="Grid Table 6 Colorful Accent 1" w:uiPriority="51"/>
+    <w:lsdException w:name="Grid Table 7 Colorful Accent 1" w:uiPriority="52"/>
+    <w:lsdException w:name="Grid Table 1 Light Accent 2" w:uiPriority="46"/>
+    <w:lsdException w:name="Grid Table 2 Accent 2" w:uiPriority="47"/>
+    <w:lsdException w:name="Grid Table 3 Accent 2" w:uiPriority="48"/>
+    <w:lsdException w:name="Grid Table 4 Accent 2" w:uiPriority="49"/>
+    <w:lsdException w:name="Grid Table 5 Dark Accent 2" w:uiPriority="50"/>
+    <w:lsdException w:name="Grid Table 6 Colorful Accent 2" w:uiPriority="51"/>
+    <w:lsdException w:name="Grid Table 7 Colorful Accent 2" w:uiPriority="52"/>
+    <w:lsdException w:name="Grid Table 1 Light Accent 3" w:uiPriority="46"/>
+    <w:lsdException w:name="Grid Table 2 Accent 3" w:uiPriority="47"/>
+    <w:lsdException w:name="Grid Table 3 Accent 3" w:uiPriority="48"/>
+    <w:lsdException w:name="Grid Table 4 Accent 3" w:uiPriority="49"/>
+    <w:lsdException w:name="Grid Table 5 Dark Accent 3" w:uiPriority="50"/>
+    <w:lsdException w:name="Grid Table 6 Colorful Accent 3" w:uiPriority="51"/>
+    <w:lsdException w:name="Grid Table 7 Colorful Accent 3" w:uiPriority="52"/>
+    <w:lsdException w:name="Grid Table 1 Light Accent 4" w:uiPriority="46"/>
+    <w:lsdException w:name="Grid Table 2 Accent 4" w:uiPriority="47"/>
+    <w:lsdException w:name="Grid Table 3 Accent 4" w:uiPriority="48"/>
+    <w:lsdException w:name="Grid Table 4 Accent 4" w:uiPriority="49"/>
+    <w:lsdException w:name="Grid Table 5 Dark Accent 4" w:uiPriority="50"/>
+    <w:lsdException w:name="Grid Table 6 Colorful Accent 4" w:uiPriority="51"/>
+    <w:lsdException w:name="Grid Table 7 Colorful Accent 4" w:uiPriority="52"/>
+    <w:lsdException w:name="Grid Table 1 Light Accent 5" w:uiPriority="46"/>
+    <w:lsdException w:name="Grid Table 2 Accent 5" w:uiPriority="47"/>
+    <w:lsdException w:name="Grid Table 3 Accent 5" w:uiPriority="48"/>
+    <w:lsdException w:name="Grid Table 4 Accent 5" w:uiPriority="49"/>
+    <w:lsdException w:name="Grid Table 5 Dark Accent 5" w:uiPriority="50"/>
+    <w:lsdException w:name="Grid Table 6 Colorful Accent 5" w:uiPriority="51"/>
+    <w:lsdException w:name="Grid Table 7 Colorful Accent 5" w:uiPriority="52"/>
+    <w:lsdException w:name="Grid Table 1 Light Accent 6" w:uiPriority="46"/>
+    <w:lsdException w:name="Grid Table 2 Accent 6" w:uiPriority="47"/>
+    <w:lsdException w:name="Grid Table 3 Accent 6" w:uiPriority="48"/>
+    <w:lsdException w:name="Grid Table 4 Accent 6" w:uiPriority="49"/>
+    <w:lsdException w:name="Grid Table 5 Dark Accent 6" w:uiPriority="50"/>
+    <w:lsdException w:name="Grid Table 6 Colorful Accent 6" w:uiPriority="51"/>
+    <w:lsdException w:name="Grid Table 7 Colorful Accent 6" w:uiPriority="52"/>
+    <w:lsdException w:name="List Table 1 Light" w:uiPriority="46"/>
+    <w:lsdException w:name="List Table 2" w:uiPriority="47"/>
+    <w:lsdException w:name="List Table 3" w:uiPriority="48"/>
+    <w:lsdException w:name="List Table 4" w:uiPriority="49"/>
+    <w:lsdException w:name="List Table 5 Dark" w:uiPriority="50"/>
+    <w:lsdException w:name="List Table 6 Colorful" w:uiPriority="51"/>
+    <w:lsdException w:name="List Table 7 Colorful" w:uiPriority="52"/>
+    <w:lsdException w:name="List Table 1 Light Accent 1" w:uiPriority="46"/>
+    <w:lsdException w:name="List Table 2 Accent 1" w:uiPriority="47"/>
+    <w:lsdException w:name="List Table 3 Accent 1" w:uiPriority="48"/>
+    <w:lsdException w:name="List Table 4 Accent 1" w:uiPriority="49"/>
+    <w:lsdException w:name="List Table 5 Dark Accent 1" w:uiPriority="50"/>
+    <w:lsdException w:name="List Table 6 Colorful Accent 1" w:uiPriority="51"/>
+    <w:lsdException w:name="List Table 7 Colorful Accent 1" w:uiPriority="52"/>
+    <w:lsdException w:name="List Table 1 Light Accent 2" w:uiPriority="46"/>
+    <w:lsdException w:name="List Table 2 Accent 2" w:uiPriority="47"/>
+    <w:lsdException w:name="List Table 3 Accent 2" w:uiPriority="48"/>
+    <w:lsdException w:name="List Table 4 Accent 2" w:uiPriority="49"/>
+    <w:lsdException w:name="List Table 5 Dark Accent 2" w:uiPriority="50"/>
+    <w:lsdException w:name="List Table 6 Colorful Accent 2" w:uiPriority="51"/>
+    <w:lsdException w:name="List Table 7 Colorful Accent 2" w:uiPriority="52"/>
+    <w:lsdException w:name="List Table 1 Light Accent 3" w:uiPriority="46"/>
+    <w:lsdException w:name="List Table 2 Accent 3" w:uiPriority="47"/>
+    <w:lsdException w:name="List Table 3 Accent 3" w:uiPriority="48"/>
+    <w:lsdException w:name="List Table 4 Accent 3" w:uiPriority="49"/>
+    <w:lsdException w:name="List Table 5 Dark Accent 3" w:uiPriority="50"/>
+    <w:lsdException w:name="List Table 6 Colorful Accent 3" w:uiPriority="51"/>
+    <w:lsdException w:name="List Table 7 Colorful Accent 3" w:uiPriority="52"/>
+    <w:lsdException w:name="List Table 1 Light Accent 4" w:uiPriority="46"/>
+    <w:lsdException w:name="List Table 2 Accent 4" w:uiPriority="47"/>
+    <w:lsdException w:name="List Table 3 Accent 4" w:uiPriority="48"/>
+    <w:lsdException w:name="List Table 4 Accent 4" w:uiPriority="49"/>
+    <w:lsdException w:name="List Table 5 Dark Accent 4" w:uiPriority="50"/>
+    <w:lsdException w:name="List Table 6 Colorful Accent 4" w:uiPriority="51"/>
+    <w:lsdException w:name="List Table 7 Colorful Accent 4" w:uiPriority="52"/>
+    <w:lsdException w:name="List Table 1 Light Accent 5" w:uiPriority="46"/>
+    <w:lsdException w:name="List Table 2 Accent 5" w:uiPriority="47"/>
+    <w:lsdException w:name="List Table 3 Accent 5" w:uiPriority="48"/>
+    <w:lsdException w:name="List Table 4 Accent 5" w:uiPriority="49"/>
+    <w:lsdException w:name="List Table 5 Dark Accent 5" w:uiPriority="50"/>
+    <w:lsdException w:name="List Table 6 Colorful Accent 5" w:uiPriority="51"/>
+    <w:lsdException w:name="List Table 7 Colorful Accent 5" w:uiPriority="52"/>
+    <w:lsdException w:name="List Table 1 Light Accent 6" w:uiPriority="46"/>
+    <w:lsdException w:name="List Table 2 Accent 6" w:uiPriority="47"/>
+    <w:lsdException w:name="List Table 3 Accent 6" w:uiPriority="48"/>
+    <w:lsdException w:name="List Table 4 Accent 6" w:uiPriority="49"/>
+    <w:lsdException w:name="List Table 5 Dark Accent 6" w:uiPriority="50"/>
+    <w:lsdException w:name="List Table 6 Colorful Accent 6" w:uiPriority="51"/>
+    <w:lsdException w:name="List Table 7 Colorful Accent 6" w:uiPriority="52"/>
   </w:latentStyles>
   <w:style w:type="paragraph" w:default="1" w:styleId="a">
     <w:name w:val="Normal"/>
@@ -4403,6 +4866,7 @@
       <w:spacing w:after="0" w:line="240" w:lineRule="auto"/>
     </w:pPr>
     <w:tblPr>
+      <w:tblInd w:w="0" w:type="dxa"/>
       <w:tblBorders>
         <w:top w:val="single" w:sz="4" w:space="0" w:color="auto"/>
         <w:left w:val="single" w:sz="4" w:space="0" w:color="auto"/>
@@ -4411,341 +4875,12 @@
         <w:insideH w:val="single" w:sz="4" w:space="0" w:color="auto"/>
         <w:insideV w:val="single" w:sz="4" w:space="0" w:color="auto"/>
       </w:tblBorders>
-    </w:tblPr>
-  </w:style>
-  <w:style w:type="character" w:customStyle="1" w:styleId="10">
-    <w:name w:val="Заголовок 1 Знак"/>
-    <w:basedOn w:val="a0"/>
-    <w:link w:val="1"/>
-    <w:uiPriority w:val="9"/>
-    <w:rsid w:val="00307FED"/>
-    <w:rPr>
-      <w:rFonts w:ascii="Arial" w:eastAsiaTheme="majorEastAsia" w:hAnsi="Arial" w:cstheme="majorBidi"/>
-      <w:bCs/>
-      <w:sz w:val="28"/>
-      <w:szCs w:val="28"/>
-    </w:rPr>
-  </w:style>
-  <w:style w:type="paragraph" w:styleId="a5">
-    <w:name w:val="TOC Heading"/>
-    <w:basedOn w:val="1"/>
-    <w:next w:val="a"/>
-    <w:uiPriority w:val="39"/>
-    <w:semiHidden/>
-    <w:unhideWhenUsed/>
-    <w:qFormat/>
-    <w:rsid w:val="00307FED"/>
-    <w:pPr>
-      <w:spacing w:before="480" w:after="0" w:line="276" w:lineRule="auto"/>
-      <w:ind w:firstLine="0"/>
-      <w:outlineLvl w:val="9"/>
-    </w:pPr>
-    <w:rPr>
-      <w:rFonts w:asciiTheme="majorHAnsi" w:hAnsiTheme="majorHAnsi"/>
-      <w:b/>
-      <w:color w:val="365F91" w:themeColor="accent1" w:themeShade="BF"/>
-      <w:lang w:eastAsia="ru-RU"/>
-    </w:rPr>
-  </w:style>
-  <w:style w:type="paragraph" w:styleId="11">
-    <w:name w:val="toc 1"/>
-    <w:basedOn w:val="a"/>
-    <w:next w:val="a"/>
-    <w:autoRedefine/>
-    <w:uiPriority w:val="39"/>
-    <w:unhideWhenUsed/>
-    <w:rsid w:val="00307FED"/>
-    <w:pPr>
-      <w:spacing w:after="100"/>
-    </w:pPr>
-  </w:style>
-  <w:style w:type="character" w:styleId="a6">
-    <w:name w:val="Hyperlink"/>
-    <w:basedOn w:val="a0"/>
-    <w:uiPriority w:val="99"/>
-    <w:unhideWhenUsed/>
-    <w:rsid w:val="00307FED"/>
-    <w:rPr>
-      <w:color w:val="0000FF" w:themeColor="hyperlink"/>
-      <w:u w:val="single"/>
-    </w:rPr>
-  </w:style>
-  <w:style w:type="paragraph" w:styleId="a7">
-    <w:name w:val="Balloon Text"/>
-    <w:basedOn w:val="a"/>
-    <w:link w:val="a8"/>
-    <w:uiPriority w:val="99"/>
-    <w:semiHidden/>
-    <w:unhideWhenUsed/>
-    <w:rsid w:val="00307FED"/>
-    <w:pPr>
-      <w:spacing w:after="0"/>
-    </w:pPr>
-    <w:rPr>
-      <w:rFonts w:ascii="Tahoma" w:hAnsi="Tahoma" w:cs="Tahoma"/>
-      <w:sz w:val="16"/>
-      <w:szCs w:val="16"/>
-    </w:rPr>
-  </w:style>
-  <w:style w:type="character" w:customStyle="1" w:styleId="a8">
-    <w:name w:val="Текст выноски Знак"/>
-    <w:basedOn w:val="a0"/>
-    <w:link w:val="a7"/>
-    <w:uiPriority w:val="99"/>
-    <w:semiHidden/>
-    <w:rsid w:val="00307FED"/>
-    <w:rPr>
-      <w:rFonts w:ascii="Tahoma" w:hAnsi="Tahoma" w:cs="Tahoma"/>
-      <w:sz w:val="16"/>
-      <w:szCs w:val="16"/>
-    </w:rPr>
-  </w:style>
-</w:styles>
-</file>
-
-<file path=word/stylesWithEffects.xml><?xml version="1.0" encoding="utf-8"?>
-<w:styles xmlns:wpc="http://schemas.microsoft.com/office/word/2010/wordprocessingCanvas" xmlns:mc="http://schemas.openxmlformats.org/markup-compatibility/2006" xmlns:o="urn:schemas-microsoft-com:office:office" xmlns:r="http://schemas.openxmlformats.org/officeDocument/2006/relationships" xmlns:m="http://schemas.openxmlformats.org/officeDocument/2006/math" xmlns:v="urn:schemas-microsoft-com:vml" xmlns:wp14="http://schemas.microsoft.com/office/word/2010/wordprocessingDrawing" xmlns:wp="http://schemas.openxmlformats.org/drawingml/2006/wordprocessingDrawing" xmlns:w10="urn:schemas-microsoft-com:office:word" xmlns:w="http://schemas.openxmlformats.org/wordprocessingml/2006/main" xmlns:w14="http://schemas.microsoft.com/office/word/2010/wordml" xmlns:wpg="http://schemas.microsoft.com/office/word/2010/wordprocessingGroup" xmlns:wpi="http://schemas.microsoft.com/office/word/2010/wordprocessingInk" xmlns:wne="http://schemas.microsoft.com/office/word/2006/wordml" xmlns:wps="http://schemas.microsoft.com/office/word/2010/wordprocessingShape" mc:Ignorable="w14 wp14">
-  <w:docDefaults>
-    <w:rPrDefault>
-      <w:rPr>
-        <w:rFonts w:asciiTheme="minorHAnsi" w:eastAsiaTheme="minorHAnsi" w:hAnsiTheme="minorHAnsi" w:cstheme="minorBidi"/>
-        <w:sz w:val="22"/>
-        <w:szCs w:val="22"/>
-        <w:lang w:val="ru-RU" w:eastAsia="en-US" w:bidi="ar-SA"/>
-      </w:rPr>
-    </w:rPrDefault>
-    <w:pPrDefault>
-      <w:pPr>
-        <w:spacing w:after="200" w:line="276" w:lineRule="auto"/>
-      </w:pPr>
-    </w:pPrDefault>
-  </w:docDefaults>
-  <w:latentStyles w:defLockedState="0" w:defUIPriority="99" w:defSemiHidden="1" w:defUnhideWhenUsed="1" w:defQFormat="0" w:count="267">
-    <w:lsdException w:name="Normal" w:semiHidden="0" w:uiPriority="0" w:unhideWhenUsed="0" w:qFormat="1"/>
-    <w:lsdException w:name="heading 1" w:semiHidden="0" w:uiPriority="9" w:unhideWhenUsed="0" w:qFormat="1"/>
-    <w:lsdException w:name="heading 2" w:uiPriority="9" w:qFormat="1"/>
-    <w:lsdException w:name="heading 3" w:uiPriority="9" w:qFormat="1"/>
-    <w:lsdException w:name="heading 4" w:uiPriority="9" w:qFormat="1"/>
-    <w:lsdException w:name="heading 5" w:uiPriority="9" w:qFormat="1"/>
-    <w:lsdException w:name="heading 6" w:uiPriority="9" w:qFormat="1"/>
-    <w:lsdException w:name="heading 7" w:uiPriority="9" w:qFormat="1"/>
-    <w:lsdException w:name="heading 8" w:uiPriority="9" w:qFormat="1"/>
-    <w:lsdException w:name="heading 9" w:uiPriority="9" w:qFormat="1"/>
-    <w:lsdException w:name="toc 1" w:uiPriority="39"/>
-    <w:lsdException w:name="toc 2" w:uiPriority="39"/>
-    <w:lsdException w:name="toc 3" w:uiPriority="39"/>
-    <w:lsdException w:name="toc 4" w:uiPriority="39"/>
-    <w:lsdException w:name="toc 5" w:uiPriority="39"/>
-    <w:lsdException w:name="toc 6" w:uiPriority="39"/>
-    <w:lsdException w:name="toc 7" w:uiPriority="39"/>
-    <w:lsdException w:name="toc 8" w:uiPriority="39"/>
-    <w:lsdException w:name="toc 9" w:uiPriority="39"/>
-    <w:lsdException w:name="caption" w:uiPriority="35" w:qFormat="1"/>
-    <w:lsdException w:name="Title" w:semiHidden="0" w:uiPriority="10" w:unhideWhenUsed="0" w:qFormat="1"/>
-    <w:lsdException w:name="Default Paragraph Font" w:uiPriority="1"/>
-    <w:lsdException w:name="Subtitle" w:semiHidden="0" w:uiPriority="11" w:unhideWhenUsed="0" w:qFormat="1"/>
-    <w:lsdException w:name="Strong" w:semiHidden="0" w:uiPriority="22" w:unhideWhenUsed="0" w:qFormat="1"/>
-    <w:lsdException w:name="Emphasis" w:semiHidden="0" w:uiPriority="20" w:unhideWhenUsed="0" w:qFormat="1"/>
-    <w:lsdException w:name="Table Grid" w:semiHidden="0" w:uiPriority="59" w:unhideWhenUsed="0"/>
-    <w:lsdException w:name="Placeholder Text" w:unhideWhenUsed="0"/>
-    <w:lsdException w:name="No Spacing" w:semiHidden="0" w:uiPriority="1" w:unhideWhenUsed="0" w:qFormat="1"/>
-    <w:lsdException w:name="Light Shading" w:semiHidden="0" w:uiPriority="60" w:unhideWhenUsed="0"/>
-    <w:lsdException w:name="Light List" w:semiHidden="0" w:uiPriority="61" w:unhideWhenUsed="0"/>
-    <w:lsdException w:name="Light Grid" w:semiHidden="0" w:uiPriority="62" w:unhideWhenUsed="0"/>
-    <w:lsdException w:name="Medium Shading 1" w:semiHidden="0" w:uiPriority="63" w:unhideWhenUsed="0"/>
-    <w:lsdException w:name="Medium Shading 2" w:semiHidden="0" w:uiPriority="64" w:unhideWhenUsed="0"/>
-    <w:lsdException w:name="Medium List 1" w:semiHidden="0" w:uiPriority="65" w:unhideWhenUsed="0"/>
-    <w:lsdException w:name="Medium List 2" w:semiHidden="0" w:uiPriority="66" w:unhideWhenUsed="0"/>
-    <w:lsdException w:name="Medium Grid 1" w:semiHidden="0" w:uiPriority="67" w:unhideWhenUsed="0"/>
-    <w:lsdException w:name="Medium Grid 2" w:semiHidden="0" w:uiPriority="68" w:unhideWhenUsed="0"/>
-    <w:lsdException w:name="Medium Grid 3" w:semiHidden="0" w:uiPriority="69" w:unhideWhenUsed="0"/>
-    <w:lsdException w:name="Dark List" w:semiHidden="0" w:uiPriority="70" w:unhideWhenUsed="0"/>
-    <w:lsdException w:name="Colorful Shading" w:semiHidden="0" w:uiPriority="71" w:unhideWhenUsed="0"/>
-    <w:lsdException w:name="Colorful List" w:semiHidden="0" w:uiPriority="72" w:unhideWhenUsed="0"/>
-    <w:lsdException w:name="Colorful Grid" w:semiHidden="0" w:uiPriority="73" w:unhideWhenUsed="0"/>
-    <w:lsdException w:name="Light Shading Accent 1" w:semiHidden="0" w:uiPriority="60" w:unhideWhenUsed="0"/>
-    <w:lsdException w:name="Light List Accent 1" w:semiHidden="0" w:uiPriority="61" w:unhideWhenUsed="0"/>
-    <w:lsdException w:name="Light Grid Accent 1" w:semiHidden="0" w:uiPriority="62" w:unhideWhenUsed="0"/>
-    <w:lsdException w:name="Medium Shading 1 Accent 1" w:semiHidden="0" w:uiPriority="63" w:unhideWhenUsed="0"/>
-    <w:lsdException w:name="Medium Shading 2 Accent 1" w:semiHidden="0" w:uiPriority="64" w:unhideWhenUsed="0"/>
-    <w:lsdException w:name="Medium List 1 Accent 1" w:semiHidden="0" w:uiPriority="65" w:unhideWhenUsed="0"/>
-    <w:lsdException w:name="Revision" w:unhideWhenUsed="0"/>
-    <w:lsdException w:name="List Paragraph" w:semiHidden="0" w:uiPriority="34" w:unhideWhenUsed="0" w:qFormat="1"/>
-    <w:lsdException w:name="Quote" w:semiHidden="0" w:uiPriority="29" w:unhideWhenUsed="0" w:qFormat="1"/>
-    <w:lsdException w:name="Intense Quote" w:semiHidden="0" w:uiPriority="30" w:unhideWhenUsed="0" w:qFormat="1"/>
-    <w:lsdException w:name="Medium List 2 Accent 1" w:semiHidden="0" w:uiPriority="66" w:unhideWhenUsed="0"/>
-    <w:lsdException w:name="Medium Grid 1 Accent 1" w:semiHidden="0" w:uiPriority="67" w:unhideWhenUsed="0"/>
-    <w:lsdException w:name="Medium Grid 2 Accent 1" w:semiHidden="0" w:uiPriority="68" w:unhideWhenUsed="0"/>
-    <w:lsdException w:name="Medium Grid 3 Accent 1" w:semiHidden="0" w:uiPriority="69" w:unhideWhenUsed="0"/>
-    <w:lsdException w:name="Dark List Accent 1" w:semiHidden="0" w:uiPriority="70" w:unhideWhenUsed="0"/>
-    <w:lsdException w:name="Colorful Shading Accent 1" w:semiHidden="0" w:uiPriority="71" w:unhideWhenUsed="0"/>
-    <w:lsdException w:name="Colorful List Accent 1" w:semiHidden="0" w:uiPriority="72" w:unhideWhenUsed="0"/>
-    <w:lsdException w:name="Colorful Grid Accent 1" w:semiHidden="0" w:uiPriority="73" w:unhideWhenUsed="0"/>
-    <w:lsdException w:name="Light Shading Accent 2" w:semiHidden="0" w:uiPriority="60" w:unhideWhenUsed="0"/>
-    <w:lsdException w:name="Light List Accent 2" w:semiHidden="0" w:uiPriority="61" w:unhideWhenUsed="0"/>
-    <w:lsdException w:name="Light Grid Accent 2" w:semiHidden="0" w:uiPriority="62" w:unhideWhenUsed="0"/>
-    <w:lsdException w:name="Medium Shading 1 Accent 2" w:semiHidden="0" w:uiPriority="63" w:unhideWhenUsed="0"/>
-    <w:lsdException w:name="Medium Shading 2 Accent 2" w:semiHidden="0" w:uiPriority="64" w:unhideWhenUsed="0"/>
-    <w:lsdException w:name="Medium List 1 Accent 2" w:semiHidden="0" w:uiPriority="65" w:unhideWhenUsed="0"/>
-    <w:lsdException w:name="Medium List 2 Accent 2" w:semiHidden="0" w:uiPriority="66" w:unhideWhenUsed="0"/>
-    <w:lsdException w:name="Medium Grid 1 Accent 2" w:semiHidden="0" w:uiPriority="67" w:unhideWhenUsed="0"/>
-    <w:lsdException w:name="Medium Grid 2 Accent 2" w:semiHidden="0" w:uiPriority="68" w:unhideWhenUsed="0"/>
-    <w:lsdException w:name="Medium Grid 3 Accent 2" w:semiHidden="0" w:uiPriority="69" w:unhideWhenUsed="0"/>
-    <w:lsdException w:name="Dark List Accent 2" w:semiHidden="0" w:uiPriority="70" w:unhideWhenUsed="0"/>
-    <w:lsdException w:name="Colorful Shading Accent 2" w:semiHidden="0" w:uiPriority="71" w:unhideWhenUsed="0"/>
-    <w:lsdException w:name="Colorful List Accent 2" w:semiHidden="0" w:uiPriority="72" w:unhideWhenUsed="0"/>
-    <w:lsdException w:name="Colorful Grid Accent 2" w:semiHidden="0" w:uiPriority="73" w:unhideWhenUsed="0"/>
-    <w:lsdException w:name="Light Shading Accent 3" w:semiHidden="0" w:uiPriority="60" w:unhideWhenUsed="0"/>
-    <w:lsdException w:name="Light List Accent 3" w:semiHidden="0" w:uiPriority="61" w:unhideWhenUsed="0"/>
-    <w:lsdException w:name="Light Grid Accent 3" w:semiHidden="0" w:uiPriority="62" w:unhideWhenUsed="0"/>
-    <w:lsdException w:name="Medium Shading 1 Accent 3" w:semiHidden="0" w:uiPriority="63" w:unhideWhenUsed="0"/>
-    <w:lsdException w:name="Medium Shading 2 Accent 3" w:semiHidden="0" w:uiPriority="64" w:unhideWhenUsed="0"/>
-    <w:lsdException w:name="Medium List 1 Accent 3" w:semiHidden="0" w:uiPriority="65" w:unhideWhenUsed="0"/>
-    <w:lsdException w:name="Medium List 2 Accent 3" w:semiHidden="0" w:uiPriority="66" w:unhideWhenUsed="0"/>
-    <w:lsdException w:name="Medium Grid 1 Accent 3" w:semiHidden="0" w:uiPriority="67" w:unhideWhenUsed="0"/>
-    <w:lsdException w:name="Medium Grid 2 Accent 3" w:semiHidden="0" w:uiPriority="68" w:unhideWhenUsed="0"/>
-    <w:lsdException w:name="Medium Grid 3 Accent 3" w:semiHidden="0" w:uiPriority="69" w:unhideWhenUsed="0"/>
-    <w:lsdException w:name="Dark List Accent 3" w:semiHidden="0" w:uiPriority="70" w:unhideWhenUsed="0"/>
-    <w:lsdException w:name="Colorful Shading Accent 3" w:semiHidden="0" w:uiPriority="71" w:unhideWhenUsed="0"/>
-    <w:lsdException w:name="Colorful List Accent 3" w:semiHidden="0" w:uiPriority="72" w:unhideWhenUsed="0"/>
-    <w:lsdException w:name="Colorful Grid Accent 3" w:semiHidden="0" w:uiPriority="73" w:unhideWhenUsed="0"/>
-    <w:lsdException w:name="Light Shading Accent 4" w:semiHidden="0" w:uiPriority="60" w:unhideWhenUsed="0"/>
-    <w:lsdException w:name="Light List Accent 4" w:semiHidden="0" w:uiPriority="61" w:unhideWhenUsed="0"/>
-    <w:lsdException w:name="Light Grid Accent 4" w:semiHidden="0" w:uiPriority="62" w:unhideWhenUsed="0"/>
-    <w:lsdException w:name="Medium Shading 1 Accent 4" w:semiHidden="0" w:uiPriority="63" w:unhideWhenUsed="0"/>
-    <w:lsdException w:name="Medium Shading 2 Accent 4" w:semiHidden="0" w:uiPriority="64" w:unhideWhenUsed="0"/>
-    <w:lsdException w:name="Medium List 1 Accent 4" w:semiHidden="0" w:uiPriority="65" w:unhideWhenUsed="0"/>
-    <w:lsdException w:name="Medium List 2 Accent 4" w:semiHidden="0" w:uiPriority="66" w:unhideWhenUsed="0"/>
-    <w:lsdException w:name="Medium Grid 1 Accent 4" w:semiHidden="0" w:uiPriority="67" w:unhideWhenUsed="0"/>
-    <w:lsdException w:name="Medium Grid 2 Accent 4" w:semiHidden="0" w:uiPriority="68" w:unhideWhenUsed="0"/>
-    <w:lsdException w:name="Medium Grid 3 Accent 4" w:semiHidden="0" w:uiPriority="69" w:unhideWhenUsed="0"/>
-    <w:lsdException w:name="Dark List Accent 4" w:semiHidden="0" w:uiPriority="70" w:unhideWhenUsed="0"/>
-    <w:lsdException w:name="Colorful Shading Accent 4" w:semiHidden="0" w:uiPriority="71" w:unhideWhenUsed="0"/>
-    <w:lsdException w:name="Colorful List Accent 4" w:semiHidden="0" w:uiPriority="72" w:unhideWhenUsed="0"/>
-    <w:lsdException w:name="Colorful Grid Accent 4" w:semiHidden="0" w:uiPriority="73" w:unhideWhenUsed="0"/>
-    <w:lsdException w:name="Light Shading Accent 5" w:semiHidden="0" w:uiPriority="60" w:unhideWhenUsed="0"/>
-    <w:lsdException w:name="Light List Accent 5" w:semiHidden="0" w:uiPriority="61" w:unhideWhenUsed="0"/>
-    <w:lsdException w:name="Light Grid Accent 5" w:semiHidden="0" w:uiPriority="62" w:unhideWhenUsed="0"/>
-    <w:lsdException w:name="Medium Shading 1 Accent 5" w:semiHidden="0" w:uiPriority="63" w:unhideWhenUsed="0"/>
-    <w:lsdException w:name="Medium Shading 2 Accent 5" w:semiHidden="0" w:uiPriority="64" w:unhideWhenUsed="0"/>
-    <w:lsdException w:name="Medium List 1 Accent 5" w:semiHidden="0" w:uiPriority="65" w:unhideWhenUsed="0"/>
-    <w:lsdException w:name="Medium List 2 Accent 5" w:semiHidden="0" w:uiPriority="66" w:unhideWhenUsed="0"/>
-    <w:lsdException w:name="Medium Grid 1 Accent 5" w:semiHidden="0" w:uiPriority="67" w:unhideWhenUsed="0"/>
-    <w:lsdException w:name="Medium Grid 2 Accent 5" w:semiHidden="0" w:uiPriority="68" w:unhideWhenUsed="0"/>
-    <w:lsdException w:name="Medium Grid 3 Accent 5" w:semiHidden="0" w:uiPriority="69" w:unhideWhenUsed="0"/>
-    <w:lsdException w:name="Dark List Accent 5" w:semiHidden="0" w:uiPriority="70" w:unhideWhenUsed="0"/>
-    <w:lsdException w:name="Colorful Shading Accent 5" w:semiHidden="0" w:uiPriority="71" w:unhideWhenUsed="0"/>
-    <w:lsdException w:name="Colorful List Accent 5" w:semiHidden="0" w:uiPriority="72" w:unhideWhenUsed="0"/>
-    <w:lsdException w:name="Colorful Grid Accent 5" w:semiHidden="0" w:uiPriority="73" w:unhideWhenUsed="0"/>
-    <w:lsdException w:name="Light Shading Accent 6" w:semiHidden="0" w:uiPriority="60" w:unhideWhenUsed="0"/>
-    <w:lsdException w:name="Light List Accent 6" w:semiHidden="0" w:uiPriority="61" w:unhideWhenUsed="0"/>
-    <w:lsdException w:name="Light Grid Accent 6" w:semiHidden="0" w:uiPriority="62" w:unhideWhenUsed="0"/>
-    <w:lsdException w:name="Medium Shading 1 Accent 6" w:semiHidden="0" w:uiPriority="63" w:unhideWhenUsed="0"/>
-    <w:lsdException w:name="Medium Shading 2 Accent 6" w:semiHidden="0" w:uiPriority="64" w:unhideWhenUsed="0"/>
-    <w:lsdException w:name="Medium List 1 Accent 6" w:semiHidden="0" w:uiPriority="65" w:unhideWhenUsed="0"/>
-    <w:lsdException w:name="Medium List 2 Accent 6" w:semiHidden="0" w:uiPriority="66" w:unhideWhenUsed="0"/>
-    <w:lsdException w:name="Medium Grid 1 Accent 6" w:semiHidden="0" w:uiPriority="67" w:unhideWhenUsed="0"/>
-    <w:lsdException w:name="Medium Grid 2 Accent 6" w:semiHidden="0" w:uiPriority="68" w:unhideWhenUsed="0"/>
-    <w:lsdException w:name="Medium Grid 3 Accent 6" w:semiHidden="0" w:uiPriority="69" w:unhideWhenUsed="0"/>
-    <w:lsdException w:name="Dark List Accent 6" w:semiHidden="0" w:uiPriority="70" w:unhideWhenUsed="0"/>
-    <w:lsdException w:name="Colorful Shading Accent 6" w:semiHidden="0" w:uiPriority="71" w:unhideWhenUsed="0"/>
-    <w:lsdException w:name="Colorful List Accent 6" w:semiHidden="0" w:uiPriority="72" w:unhideWhenUsed="0"/>
-    <w:lsdException w:name="Colorful Grid Accent 6" w:semiHidden="0" w:uiPriority="73" w:unhideWhenUsed="0"/>
-    <w:lsdException w:name="Subtle Emphasis" w:semiHidden="0" w:uiPriority="19" w:unhideWhenUsed="0" w:qFormat="1"/>
-    <w:lsdException w:name="Intense Emphasis" w:semiHidden="0" w:uiPriority="21" w:unhideWhenUsed="0" w:qFormat="1"/>
-    <w:lsdException w:name="Subtle Reference" w:semiHidden="0" w:uiPriority="31" w:unhideWhenUsed="0" w:qFormat="1"/>
-    <w:lsdException w:name="Intense Reference" w:semiHidden="0" w:uiPriority="32" w:unhideWhenUsed="0" w:qFormat="1"/>
-    <w:lsdException w:name="Book Title" w:semiHidden="0" w:uiPriority="33" w:unhideWhenUsed="0" w:qFormat="1"/>
-    <w:lsdException w:name="Bibliography" w:uiPriority="37"/>
-    <w:lsdException w:name="TOC Heading" w:uiPriority="39" w:qFormat="1"/>
-  </w:latentStyles>
-  <w:style w:type="paragraph" w:default="1" w:styleId="a">
-    <w:name w:val="Normal"/>
-    <w:qFormat/>
-    <w:rsid w:val="0045526F"/>
-    <w:pPr>
-      <w:spacing w:line="240" w:lineRule="auto"/>
-      <w:ind w:firstLine="709"/>
-    </w:pPr>
-    <w:rPr>
-      <w:rFonts w:ascii="Arial" w:hAnsi="Arial"/>
-      <w:sz w:val="28"/>
-    </w:rPr>
-  </w:style>
-  <w:style w:type="paragraph" w:styleId="1">
-    <w:name w:val="heading 1"/>
-    <w:basedOn w:val="a"/>
-    <w:next w:val="a"/>
-    <w:link w:val="10"/>
-    <w:uiPriority w:val="9"/>
-    <w:qFormat/>
-    <w:rsid w:val="00307FED"/>
-    <w:pPr>
-      <w:keepNext/>
-      <w:keepLines/>
-      <w:outlineLvl w:val="0"/>
-    </w:pPr>
-    <w:rPr>
-      <w:rFonts w:eastAsiaTheme="majorEastAsia" w:cstheme="majorBidi"/>
-      <w:bCs/>
-      <w:szCs w:val="28"/>
-    </w:rPr>
-  </w:style>
-  <w:style w:type="character" w:default="1" w:styleId="a0">
-    <w:name w:val="Default Paragraph Font"/>
-    <w:uiPriority w:val="1"/>
-    <w:semiHidden/>
-    <w:unhideWhenUsed/>
-  </w:style>
-  <w:style w:type="table" w:default="1" w:styleId="a1">
-    <w:name w:val="Normal Table"/>
-    <w:uiPriority w:val="99"/>
-    <w:semiHidden/>
-    <w:unhideWhenUsed/>
-    <w:tblPr>
-      <w:tblInd w:w="0" w:type="dxa"/>
       <w:tblCellMar>
         <w:top w:w="0" w:type="dxa"/>
         <w:left w:w="108" w:type="dxa"/>
         <w:bottom w:w="0" w:type="dxa"/>
         <w:right w:w="108" w:type="dxa"/>
       </w:tblCellMar>
-    </w:tblPr>
-  </w:style>
-  <w:style w:type="numbering" w:default="1" w:styleId="a2">
-    <w:name w:val="No List"/>
-    <w:uiPriority w:val="99"/>
-    <w:semiHidden/>
-    <w:unhideWhenUsed/>
-  </w:style>
-  <w:style w:type="paragraph" w:styleId="a3">
-    <w:name w:val="List Paragraph"/>
-    <w:basedOn w:val="a"/>
-    <w:uiPriority w:val="34"/>
-    <w:qFormat/>
-    <w:rsid w:val="000928CF"/>
-    <w:pPr>
-      <w:ind w:left="720"/>
-      <w:contextualSpacing/>
-    </w:pPr>
-  </w:style>
-  <w:style w:type="table" w:styleId="a4">
-    <w:name w:val="Table Grid"/>
-    <w:basedOn w:val="a1"/>
-    <w:uiPriority w:val="59"/>
-    <w:rsid w:val="000928CF"/>
-    <w:pPr>
-      <w:spacing w:after="0" w:line="240" w:lineRule="auto"/>
-    </w:pPr>
-    <w:tblPr>
-      <w:tblBorders>
-        <w:top w:val="single" w:sz="4" w:space="0" w:color="auto"/>
-        <w:left w:val="single" w:sz="4" w:space="0" w:color="auto"/>
-        <w:bottom w:val="single" w:sz="4" w:space="0" w:color="auto"/>
-        <w:right w:val="single" w:sz="4" w:space="0" w:color="auto"/>
-        <w:insideH w:val="single" w:sz="4" w:space="0" w:color="auto"/>
-        <w:insideV w:val="single" w:sz="4" w:space="0" w:color="auto"/>
-      </w:tblBorders>
     </w:tblPr>
   </w:style>
   <w:style w:type="character" w:customStyle="1" w:styleId="10">
@@ -5128,7 +5263,7 @@
 </file>
 
 <file path=customXml/itemProps1.xml><?xml version="1.0" encoding="utf-8"?>
-<ds:datastoreItem xmlns:ds="http://schemas.openxmlformats.org/officeDocument/2006/customXml" ds:itemID="{29CA6A2A-A84D-44A9-8C30-310599708B8E}">
+<ds:datastoreItem xmlns:ds="http://schemas.openxmlformats.org/officeDocument/2006/customXml" ds:itemID="{FAA5F9A9-983B-4B86-9CAD-66C19D32B41E}">
   <ds:schemaRefs>
     <ds:schemaRef ds:uri="http://schemas.openxmlformats.org/officeDocument/2006/bibliography"/>
   </ds:schemaRefs>

</xml_diff>

<commit_message>
multi-single player choice completed.
</commit_message>
<xml_diff>
--- a/rules.docx
+++ b/rules.docx
@@ -1716,49 +1716,41 @@
               <w:rPr>
                 <w:lang w:val="en-US"/>
               </w:rPr>
-              <w:t>traight</w:t>
-            </w:r>
-            <w:bookmarkStart w:id="33" w:name="_GoBack"/>
+              <w:t xml:space="preserve">traight, </w:t>
+            </w:r>
+            <w:proofErr w:type="spellStart"/>
+            <w:r>
+              <w:rPr>
+                <w:lang w:val="en-US"/>
+              </w:rPr>
+              <w:t>Große</w:t>
+            </w:r>
+            <w:proofErr w:type="spellEnd"/>
+            <w:r>
+              <w:rPr>
+                <w:lang w:val="en-US"/>
+              </w:rPr>
+              <w:t xml:space="preserve"> </w:t>
+            </w:r>
+            <w:proofErr w:type="spellStart"/>
+            <w:r>
+              <w:rPr>
+                <w:lang w:val="en-US"/>
+              </w:rPr>
+              <w:t>Stra</w:t>
+            </w:r>
+            <w:bookmarkStart w:id="33" w:name="OLE_LINK32"/>
+            <w:bookmarkStart w:id="34" w:name="OLE_LINK33"/>
+            <w:bookmarkStart w:id="35" w:name="OLE_LINK34"/>
+            <w:r>
+              <w:rPr>
+                <w:lang w:val="en-US"/>
+              </w:rPr>
+              <w:t>ß</w:t>
+            </w:r>
             <w:bookmarkEnd w:id="33"/>
-            <w:r>
-              <w:rPr>
-                <w:lang w:val="en-US"/>
-              </w:rPr>
-              <w:t xml:space="preserve">, </w:t>
-            </w:r>
-            <w:proofErr w:type="spellStart"/>
-            <w:r>
-              <w:rPr>
-                <w:lang w:val="en-US"/>
-              </w:rPr>
-              <w:t>Große</w:t>
-            </w:r>
-            <w:proofErr w:type="spellEnd"/>
-            <w:r>
-              <w:rPr>
-                <w:lang w:val="en-US"/>
-              </w:rPr>
-              <w:t xml:space="preserve"> </w:t>
-            </w:r>
-            <w:proofErr w:type="spellStart"/>
-            <w:r>
-              <w:rPr>
-                <w:lang w:val="en-US"/>
-              </w:rPr>
-              <w:t>Stra</w:t>
-            </w:r>
-            <w:bookmarkStart w:id="34" w:name="OLE_LINK32"/>
-            <w:bookmarkStart w:id="35" w:name="OLE_LINK33"/>
-            <w:bookmarkStart w:id="36" w:name="OLE_LINK34"/>
-            <w:r>
-              <w:rPr>
-                <w:lang w:val="en-US"/>
-              </w:rPr>
-              <w:t>ß</w:t>
-            </w:r>
             <w:bookmarkEnd w:id="34"/>
             <w:bookmarkEnd w:id="35"/>
-            <w:bookmarkEnd w:id="36"/>
             <w:r>
               <w:rPr>
                 <w:lang w:val="en-US"/>
@@ -1839,8 +1831,8 @@
             <w:r>
               <w:t xml:space="preserve"> (</w:t>
             </w:r>
-            <w:bookmarkStart w:id="37" w:name="OLE_LINK6"/>
-            <w:bookmarkStart w:id="38" w:name="OLE_LINK7"/>
+            <w:bookmarkStart w:id="36" w:name="OLE_LINK6"/>
+            <w:bookmarkStart w:id="37" w:name="OLE_LINK7"/>
             <w:proofErr w:type="spellStart"/>
             <w:r>
               <w:rPr>
@@ -1859,8 +1851,8 @@
             <w:r>
               <w:t>Yazzee</w:t>
             </w:r>
+            <w:bookmarkEnd w:id="36"/>
             <w:bookmarkEnd w:id="37"/>
-            <w:bookmarkEnd w:id="38"/>
             <w:proofErr w:type="spellEnd"/>
             <w:r>
               <w:t>)</w:t>
@@ -1979,12 +1971,12 @@
       <w:pPr>
         <w:pStyle w:val="1"/>
       </w:pPr>
-      <w:bookmarkStart w:id="39" w:name="_Toc397616918"/>
+      <w:bookmarkStart w:id="38" w:name="_Toc397616918"/>
       <w:r>
         <w:lastRenderedPageBreak/>
         <w:t>Сетевое взаимодействие:</w:t>
       </w:r>
-      <w:bookmarkEnd w:id="39"/>
+      <w:bookmarkEnd w:id="38"/>
     </w:p>
     <w:tbl>
       <w:tblPr>
@@ -2323,7 +2315,124 @@
               <w:rPr>
                 <w:lang w:val="en-US"/>
               </w:rPr>
+              <w:t>/#</w:t>
+            </w:r>
+            <w:r>
+              <w:rPr>
+                <w:lang w:val="en-US"/>
+              </w:rPr>
+              <w:t>players</w:t>
+            </w:r>
+            <w:r>
+              <w:rPr>
+                <w:lang w:val="en-US"/>
+              </w:rPr>
+              <w:t>#</w:t>
+            </w:r>
+            <w:r>
+              <w:rPr>
+                <w:lang w:val="en-US"/>
+              </w:rPr>
               <w:t>)</w:t>
+            </w:r>
+            <w:r>
+              <w:rPr>
+                <w:lang w:val="en-US"/>
+              </w:rPr>
+              <w:t xml:space="preserve">, </w:t>
+            </w:r>
+            <w:bookmarkStart w:id="39" w:name="_GoBack"/>
+            <w:bookmarkEnd w:id="39"/>
+            <w:r>
+              <w:rPr>
+                <w:lang w:val="en-US"/>
+              </w:rPr>
+              <w:t>“</w:t>
+            </w:r>
+            <w:r>
+              <w:rPr>
+                <w:lang w:val="en-US"/>
+              </w:rPr>
+              <w:t>/</w:t>
+            </w:r>
+            <w:proofErr w:type="spellStart"/>
+            <w:r>
+              <w:rPr>
+                <w:lang w:val="en-US"/>
+              </w:rPr>
+              <w:t>api</w:t>
+            </w:r>
+            <w:proofErr w:type="spellEnd"/>
+            <w:r>
+              <w:rPr>
+                <w:lang w:val="en-US"/>
+              </w:rPr>
+              <w:t>/</w:t>
+            </w:r>
+            <w:proofErr w:type="spellStart"/>
+            <w:r>
+              <w:rPr>
+                <w:lang w:val="en-US"/>
+              </w:rPr>
+              <w:t>findGame</w:t>
+            </w:r>
+            <w:proofErr w:type="spellEnd"/>
+            <w:r>
+              <w:rPr>
+                <w:lang w:val="en-US"/>
+              </w:rPr>
+              <w:t xml:space="preserve">” </w:t>
+            </w:r>
+            <w:r>
+              <w:t>оставлен</w:t>
+            </w:r>
+            <w:r>
+              <w:rPr>
+                <w:lang w:val="en-US"/>
+              </w:rPr>
+              <w:t xml:space="preserve"> </w:t>
+            </w:r>
+            <w:r>
+              <w:t>для</w:t>
+            </w:r>
+            <w:r>
+              <w:rPr>
+                <w:lang w:val="en-US"/>
+              </w:rPr>
+              <w:t xml:space="preserve"> </w:t>
+            </w:r>
+            <w:r>
+              <w:t>обратной</w:t>
+            </w:r>
+            <w:r>
+              <w:rPr>
+                <w:lang w:val="en-US"/>
+              </w:rPr>
+              <w:t xml:space="preserve"> </w:t>
+            </w:r>
+            <w:r>
+              <w:t>совместимости</w:t>
+            </w:r>
+            <w:r>
+              <w:rPr>
+                <w:lang w:val="en-US"/>
+              </w:rPr>
+              <w:t xml:space="preserve"> (</w:t>
+            </w:r>
+            <w:r>
+              <w:rPr>
+                <w:lang w:val="en-US"/>
+              </w:rPr>
+              <w:t xml:space="preserve">players </w:t>
+            </w:r>
+            <w:r>
+              <w:t>равен</w:t>
+            </w:r>
+            <w:r>
+              <w:rPr>
+                <w:lang w:val="en-US"/>
+              </w:rPr>
+              <w:t xml:space="preserve"> 2)</w:t>
             </w:r>
           </w:p>
         </w:tc>
@@ -3860,7 +3969,30 @@
         <w:t>)</w:t>
       </w:r>
       <w:r>
-        <w:t>.</w:t>
+        <w:t>;</w:t>
+      </w:r>
+    </w:p>
+    <w:p>
+      <w:r>
+        <w:t xml:space="preserve">9) </w:t>
+      </w:r>
+      <w:r>
+        <w:t>#</w:t>
+      </w:r>
+      <w:r>
+        <w:rPr>
+          <w:lang w:val="en-US"/>
+        </w:rPr>
+        <w:t>players</w:t>
+      </w:r>
+      <w:r>
+        <w:t>#</w:t>
+      </w:r>
+      <w:r>
+        <w:t xml:space="preserve"> </w:t>
+      </w:r>
+      <w:r>
+        <w:t>заменить на количество игроков в ожидаемой игре, т.е. искать игру для 1, 2, 3, 4 игроков.</w:t>
       </w:r>
     </w:p>
     <w:p/>
@@ -5263,7 +5395,7 @@
 </file>
 
 <file path=customXml/itemProps1.xml><?xml version="1.0" encoding="utf-8"?>
-<ds:datastoreItem xmlns:ds="http://schemas.openxmlformats.org/officeDocument/2006/customXml" ds:itemID="{FAA5F9A9-983B-4B86-9CAD-66C19D32B41E}">
+<ds:datastoreItem xmlns:ds="http://schemas.openxmlformats.org/officeDocument/2006/customXml" ds:itemID="{DD2FB616-7769-4F43-9D70-C348F746669F}">
   <ds:schemaRefs>
     <ds:schemaRef ds:uri="http://schemas.openxmlformats.org/officeDocument/2006/bibliography"/>
   </ds:schemaRefs>

</xml_diff>